<commit_message>
add new file source ejs + js to project
</commit_message>
<xml_diff>
--- a/barcode.docx
+++ b/barcode.docx
@@ -4,6 +4,9 @@
   <w:body>
     <w:p>
       <w:r>
+        <w:rPr>
+          <w:noProof/>
+        </w:rPr>
         <w:drawing>
           <wp:inline distT="0" distB="0" distL="0" distR="0" wp14:anchorId="4471A414" wp14:editId="6095A4B5">
             <wp:extent cx="2068566" cy="907576"/>
@@ -43,6 +46,9 @@
     </w:p>
     <w:p>
       <w:r>
+        <w:rPr>
+          <w:noProof/>
+        </w:rPr>
         <w:drawing>
           <wp:inline distT="0" distB="0" distL="0" distR="0" wp14:anchorId="1635904D" wp14:editId="1FED9744">
             <wp:extent cx="3343742" cy="1467055"/>
@@ -82,6 +88,9 @@
     </w:p>
     <w:p>
       <w:r>
+        <w:rPr>
+          <w:noProof/>
+        </w:rPr>
         <w:drawing>
           <wp:inline distT="0" distB="0" distL="0" distR="0" wp14:anchorId="61DFA775" wp14:editId="04B4B19A">
             <wp:extent cx="4387755" cy="1925112"/>
@@ -121,6 +130,9 @@
     </w:p>
     <w:p>
       <w:r>
+        <w:rPr>
+          <w:noProof/>
+        </w:rPr>
         <w:drawing>
           <wp:inline distT="0" distB="0" distL="0" distR="0" wp14:anchorId="6FB58F8F" wp14:editId="162ECBCD">
             <wp:extent cx="5261212" cy="2308338"/>
@@ -160,6 +172,9 @@
     </w:p>
     <w:p>
       <w:r>
+        <w:rPr>
+          <w:noProof/>
+        </w:rPr>
         <w:lastRenderedPageBreak/>
         <w:drawing>
           <wp:inline distT="0" distB="0" distL="0" distR="0" wp14:anchorId="01537169" wp14:editId="7AF94EC3">
@@ -200,6 +215,9 @@
     </w:p>
     <w:p>
       <w:r>
+        <w:rPr>
+          <w:noProof/>
+        </w:rPr>
         <w:drawing>
           <wp:inline distT="0" distB="0" distL="0" distR="0" wp14:anchorId="10C841EC" wp14:editId="6C445990">
             <wp:extent cx="6843376" cy="3002507"/>
@@ -237,7 +255,124 @@
         </w:drawing>
       </w:r>
     </w:p>
-    <w:p/>
+    <w:p>
+      <w:r>
+        <w:lastRenderedPageBreak/>
+        <w:drawing>
+          <wp:inline distT="0" distB="0" distL="0" distR="0" wp14:anchorId="631126AB" wp14:editId="24054B1C">
+            <wp:extent cx="4305901" cy="2343477"/>
+            <wp:effectExtent l="0" t="0" r="0" b="0"/>
+            <wp:docPr id="750402008" name="Picture 1"/>
+            <wp:cNvGraphicFramePr>
+              <a:graphicFrameLocks xmlns:a="http://schemas.openxmlformats.org/drawingml/2006/main" noChangeAspect="1"/>
+            </wp:cNvGraphicFramePr>
+            <a:graphic xmlns:a="http://schemas.openxmlformats.org/drawingml/2006/main">
+              <a:graphicData uri="http://schemas.openxmlformats.org/drawingml/2006/picture">
+                <pic:pic xmlns:pic="http://schemas.openxmlformats.org/drawingml/2006/picture">
+                  <pic:nvPicPr>
+                    <pic:cNvPr id="750402008" name=""/>
+                    <pic:cNvPicPr/>
+                  </pic:nvPicPr>
+                  <pic:blipFill>
+                    <a:blip r:embed="rId5"/>
+                    <a:stretch>
+                      <a:fillRect/>
+                    </a:stretch>
+                  </pic:blipFill>
+                  <pic:spPr>
+                    <a:xfrm>
+                      <a:off x="0" y="0"/>
+                      <a:ext cx="4305901" cy="2343477"/>
+                    </a:xfrm>
+                    <a:prstGeom prst="rect">
+                      <a:avLst/>
+                    </a:prstGeom>
+                  </pic:spPr>
+                </pic:pic>
+              </a:graphicData>
+            </a:graphic>
+          </wp:inline>
+        </w:drawing>
+      </w:r>
+    </w:p>
+    <w:p>
+      <w:r>
+        <w:drawing>
+          <wp:inline distT="0" distB="0" distL="0" distR="0" wp14:anchorId="73A897EA" wp14:editId="25D8D908">
+            <wp:extent cx="4839375" cy="2457793"/>
+            <wp:effectExtent l="0" t="0" r="0" b="0"/>
+            <wp:docPr id="1436555934" name="Picture 1"/>
+            <wp:cNvGraphicFramePr>
+              <a:graphicFrameLocks xmlns:a="http://schemas.openxmlformats.org/drawingml/2006/main" noChangeAspect="1"/>
+            </wp:cNvGraphicFramePr>
+            <a:graphic xmlns:a="http://schemas.openxmlformats.org/drawingml/2006/main">
+              <a:graphicData uri="http://schemas.openxmlformats.org/drawingml/2006/picture">
+                <pic:pic xmlns:pic="http://schemas.openxmlformats.org/drawingml/2006/picture">
+                  <pic:nvPicPr>
+                    <pic:cNvPr id="1436555934" name=""/>
+                    <pic:cNvPicPr/>
+                  </pic:nvPicPr>
+                  <pic:blipFill>
+                    <a:blip r:embed="rId6"/>
+                    <a:stretch>
+                      <a:fillRect/>
+                    </a:stretch>
+                  </pic:blipFill>
+                  <pic:spPr>
+                    <a:xfrm>
+                      <a:off x="0" y="0"/>
+                      <a:ext cx="4839375" cy="2457793"/>
+                    </a:xfrm>
+                    <a:prstGeom prst="rect">
+                      <a:avLst/>
+                    </a:prstGeom>
+                  </pic:spPr>
+                </pic:pic>
+              </a:graphicData>
+            </a:graphic>
+          </wp:inline>
+        </w:drawing>
+      </w:r>
+    </w:p>
+    <w:p>
+      <w:r>
+        <w:drawing>
+          <wp:inline distT="0" distB="0" distL="0" distR="0" wp14:anchorId="0DC7A0F2" wp14:editId="3E761179">
+            <wp:extent cx="4972744" cy="2543530"/>
+            <wp:effectExtent l="0" t="0" r="0" b="9525"/>
+            <wp:docPr id="915785948" name="Picture 1"/>
+            <wp:cNvGraphicFramePr>
+              <a:graphicFrameLocks xmlns:a="http://schemas.openxmlformats.org/drawingml/2006/main" noChangeAspect="1"/>
+            </wp:cNvGraphicFramePr>
+            <a:graphic xmlns:a="http://schemas.openxmlformats.org/drawingml/2006/main">
+              <a:graphicData uri="http://schemas.openxmlformats.org/drawingml/2006/picture">
+                <pic:pic xmlns:pic="http://schemas.openxmlformats.org/drawingml/2006/picture">
+                  <pic:nvPicPr>
+                    <pic:cNvPr id="915785948" name=""/>
+                    <pic:cNvPicPr/>
+                  </pic:nvPicPr>
+                  <pic:blipFill>
+                    <a:blip r:embed="rId7"/>
+                    <a:stretch>
+                      <a:fillRect/>
+                    </a:stretch>
+                  </pic:blipFill>
+                  <pic:spPr>
+                    <a:xfrm>
+                      <a:off x="0" y="0"/>
+                      <a:ext cx="4972744" cy="2543530"/>
+                    </a:xfrm>
+                    <a:prstGeom prst="rect">
+                      <a:avLst/>
+                    </a:prstGeom>
+                  </pic:spPr>
+                </pic:pic>
+              </a:graphicData>
+            </a:graphic>
+          </wp:inline>
+        </w:drawing>
+      </w:r>
+    </w:p>
     <w:sectPr>
       <w:pgSz w:w="12240" w:h="15840"/>
       <w:pgMar w:top="1440" w:right="1440" w:bottom="1440" w:left="1440" w:header="720" w:footer="720" w:gutter="0"/>

</xml_diff>

<commit_message>
phuong update source code
</commit_message>
<xml_diff>
--- a/barcode.docx
+++ b/barcode.docx
@@ -3,15 +3,120 @@
 <w:document xmlns:wpc="http://schemas.microsoft.com/office/word/2010/wordprocessingCanvas" xmlns:cx="http://schemas.microsoft.com/office/drawing/2014/chartex" xmlns:cx1="http://schemas.microsoft.com/office/drawing/2015/9/8/chartex" xmlns:cx2="http://schemas.microsoft.com/office/drawing/2015/10/21/chartex" xmlns:cx3="http://schemas.microsoft.com/office/drawing/2016/5/9/chartex" xmlns:cx4="http://schemas.microsoft.com/office/drawing/2016/5/10/chartex" xmlns:cx5="http://schemas.microsoft.com/office/drawing/2016/5/11/chartex" xmlns:cx6="http://schemas.microsoft.com/office/drawing/2016/5/12/chartex" xmlns:cx7="http://schemas.microsoft.com/office/drawing/2016/5/13/chartex" xmlns:cx8="http://schemas.microsoft.com/office/drawing/2016/5/14/chartex" xmlns:mc="http://schemas.openxmlformats.org/markup-compatibility/2006" xmlns:aink="http://schemas.microsoft.com/office/drawing/2016/ink" xmlns:am3d="http://schemas.microsoft.com/office/drawing/2017/model3d" xmlns:o="urn:schemas-microsoft-com:office:office" xmlns:oel="http://schemas.microsoft.com/office/2019/extlst" xmlns:r="http://schemas.openxmlformats.org/officeDocument/2006/relationships" xmlns:m="http://schemas.openxmlformats.org/officeDocument/2006/math" xmlns:v="urn:schemas-microsoft-com:vml" xmlns:wp14="http://schemas.microsoft.com/office/word/2010/wordprocessingDrawing" xmlns:wp="http://schemas.openxmlformats.org/drawingml/2006/wordprocessingDrawing" xmlns:w10="urn:schemas-microsoft-com:office:word" xmlns:w="http://schemas.openxmlformats.org/wordprocessingml/2006/main" xmlns:w14="http://schemas.microsoft.com/office/word/2010/wordml" xmlns:w15="http://schemas.microsoft.com/office/word/2012/wordml" xmlns:w16cex="http://schemas.microsoft.com/office/word/2018/wordml/cex" xmlns:w16cid="http://schemas.microsoft.com/office/word/2016/wordml/cid" xmlns:w16="http://schemas.microsoft.com/office/word/2018/wordml" xmlns:w16sdtdh="http://schemas.microsoft.com/office/word/2020/wordml/sdtdatahash" xmlns:w16se="http://schemas.microsoft.com/office/word/2015/wordml/symex" xmlns:wpg="http://schemas.microsoft.com/office/word/2010/wordprocessingGroup" xmlns:wpi="http://schemas.microsoft.com/office/word/2010/wordprocessingInk" xmlns:wne="http://schemas.microsoft.com/office/word/2006/wordml" xmlns:wps="http://schemas.microsoft.com/office/word/2010/wordprocessingShape" mc:Ignorable="w14 w15 w16se w16cid w16 w16cex w16sdtdh wp14">
   <w:body>
     <w:p>
+      <w:pPr>
+        <w:spacing w:after="0" w:line="240" w:lineRule="auto"/>
+        <w:jc w:val="center"/>
+        <w:rPr>
+          <w:rFonts w:ascii="Times New Roman" w:eastAsia="Times New Roman" w:hAnsi="Times New Roman" w:cs="Times New Roman"/>
+          <w:b/>
+          <w:bCs/>
+          <w:kern w:val="0"/>
+          <w:sz w:val="96"/>
+          <w:szCs w:val="96"/>
+          <w14:ligatures w14:val="none"/>
+        </w:rPr>
+      </w:pPr>
       <w:r>
         <w:rPr>
-          <w:noProof/>
-        </w:rPr>
+          <w:rFonts w:ascii="Times New Roman" w:eastAsia="Times New Roman" w:hAnsi="Times New Roman" w:cs="Times New Roman"/>
+          <w:b/>
+          <w:bCs/>
+          <w:kern w:val="0"/>
+          <w:sz w:val="96"/>
+          <w:szCs w:val="96"/>
+          <w14:ligatures w14:val="none"/>
+        </w:rPr>
+        <w:t>Giáo trình lập trình Java</w:t>
+      </w:r>
+    </w:p>
+    <w:p>
+      <w:pPr>
+        <w:jc w:val="center"/>
+      </w:pPr>
+    </w:p>
+    <w:p>
+      <w:pPr>
+        <w:jc w:val="center"/>
+      </w:pPr>
+    </w:p>
+    <w:p>
+      <w:pPr>
+        <w:jc w:val="center"/>
+      </w:pPr>
+    </w:p>
+    <w:p>
+      <w:pPr>
+        <w:jc w:val="center"/>
+      </w:pPr>
+    </w:p>
+    <w:p>
+      <w:pPr>
+        <w:jc w:val="center"/>
+      </w:pPr>
+    </w:p>
+    <w:p>
+      <w:pPr>
+        <w:jc w:val="center"/>
+      </w:pPr>
+    </w:p>
+    <w:p>
+      <w:pPr>
+        <w:jc w:val="center"/>
+      </w:pPr>
+    </w:p>
+    <w:p>
+      <w:pPr>
+        <w:jc w:val="center"/>
+      </w:pPr>
+    </w:p>
+    <w:p>
+      <w:pPr>
+        <w:jc w:val="center"/>
+      </w:pPr>
+    </w:p>
+    <w:p>
+      <w:pPr>
+        <w:jc w:val="center"/>
+      </w:pPr>
+    </w:p>
+    <w:p>
+      <w:pPr>
+        <w:jc w:val="center"/>
+      </w:pPr>
+    </w:p>
+    <w:p>
+      <w:pPr>
+        <w:jc w:val="center"/>
+      </w:pPr>
+    </w:p>
+    <w:p>
+      <w:pPr>
+        <w:jc w:val="center"/>
+      </w:pPr>
+    </w:p>
+    <w:p>
+      <w:pPr>
+        <w:jc w:val="center"/>
+      </w:pPr>
+    </w:p>
+    <w:p>
+      <w:pPr>
+        <w:jc w:val="center"/>
+      </w:pPr>
+      <w:r>
         <w:drawing>
-          <wp:inline distT="0" distB="0" distL="0" distR="0" wp14:anchorId="631126AB" wp14:editId="24054B1C">
-            <wp:extent cx="4305901" cy="2343477"/>
-            <wp:effectExtent l="0" t="0" r="0" b="0"/>
-            <wp:docPr id="750402008" name="Picture 1"/>
+          <wp:anchor distT="0" distB="0" distL="114300" distR="114300" simplePos="0" relativeHeight="251658240" behindDoc="0" locked="0" layoutInCell="1" allowOverlap="1" wp14:anchorId="7C4AE06B" wp14:editId="76606055">
+            <wp:simplePos x="0" y="0"/>
+            <wp:positionH relativeFrom="margin">
+              <wp:posOffset>1428282</wp:posOffset>
+            </wp:positionH>
+            <wp:positionV relativeFrom="paragraph">
+              <wp:posOffset>6212</wp:posOffset>
+            </wp:positionV>
+            <wp:extent cx="4686050" cy="1831865"/>
+            <wp:effectExtent l="0" t="0" r="635" b="0"/>
+            <wp:wrapNone/>
+            <wp:docPr id="683882124" name="Picture 1"/>
             <wp:cNvGraphicFramePr>
               <a:graphicFrameLocks xmlns:a="http://schemas.openxmlformats.org/drawingml/2006/main" noChangeAspect="1"/>
             </wp:cNvGraphicFramePr>
@@ -19,11 +124,17 @@
               <a:graphicData uri="http://schemas.openxmlformats.org/drawingml/2006/picture">
                 <pic:pic xmlns:pic="http://schemas.openxmlformats.org/drawingml/2006/picture">
                   <pic:nvPicPr>
-                    <pic:cNvPr id="750402008" name=""/>
+                    <pic:cNvPr id="683882124" name=""/>
                     <pic:cNvPicPr/>
                   </pic:nvPicPr>
                   <pic:blipFill>
-                    <a:blip r:embed="rId4"/>
+                    <a:blip r:embed="rId4">
+                      <a:extLst>
+                        <a:ext uri="{28A0092B-C50C-407E-A947-70E740481C1C}">
+                          <a14:useLocalDpi xmlns:a14="http://schemas.microsoft.com/office/drawing/2010/main" val="0"/>
+                        </a:ext>
+                      </a:extLst>
+                    </a:blip>
                     <a:stretch>
                       <a:fillRect/>
                     </a:stretch>
@@ -31,7 +142,7 @@
                   <pic:spPr>
                     <a:xfrm>
                       <a:off x="0" y="0"/>
-                      <a:ext cx="4305901" cy="2343477"/>
+                      <a:ext cx="4697396" cy="1836300"/>
                     </a:xfrm>
                     <a:prstGeom prst="rect">
                       <a:avLst/>
@@ -40,20 +151,157 @@
                 </pic:pic>
               </a:graphicData>
             </a:graphic>
-          </wp:inline>
+            <wp14:sizeRelH relativeFrom="page">
+              <wp14:pctWidth>0</wp14:pctWidth>
+            </wp14:sizeRelH>
+            <wp14:sizeRelV relativeFrom="page">
+              <wp14:pctHeight>0</wp14:pctHeight>
+            </wp14:sizeRelV>
+          </wp:anchor>
         </w:drawing>
       </w:r>
     </w:p>
     <w:p>
       <w:r>
-        <w:rPr>
-          <w:noProof/>
-        </w:rPr>
+        <w:br w:type="page"/>
+      </w:r>
+    </w:p>
+    <w:p>
+      <w:pPr>
+        <w:spacing w:after="0" w:line="240" w:lineRule="auto"/>
+        <w:jc w:val="center"/>
+        <w:rPr>
+          <w:rFonts w:ascii="Times New Roman" w:eastAsia="Times New Roman" w:hAnsi="Times New Roman" w:cs="Times New Roman"/>
+          <w:b/>
+          <w:bCs/>
+          <w:kern w:val="0"/>
+          <w:sz w:val="76"/>
+          <w:szCs w:val="76"/>
+          <w14:ligatures w14:val="none"/>
+        </w:rPr>
+      </w:pPr>
+      <w:r>
+        <w:rPr>
+          <w:rFonts w:ascii="Times New Roman" w:eastAsia="Times New Roman" w:hAnsi="Times New Roman" w:cs="Times New Roman"/>
+          <w:b/>
+          <w:bCs/>
+          <w:kern w:val="0"/>
+          <w:sz w:val="76"/>
+          <w:szCs w:val="76"/>
+          <w14:ligatures w14:val="none"/>
+        </w:rPr>
+        <w:lastRenderedPageBreak/>
+        <w:t>Phương pháp toán lí</w:t>
+      </w:r>
+    </w:p>
+    <w:p>
+      <w:pPr>
+        <w:jc w:val="center"/>
+      </w:pPr>
+    </w:p>
+    <w:p>
+      <w:pPr>
+        <w:jc w:val="center"/>
+      </w:pPr>
+    </w:p>
+    <w:p>
+      <w:pPr>
+        <w:jc w:val="center"/>
+      </w:pPr>
+    </w:p>
+    <w:p>
+      <w:pPr>
+        <w:jc w:val="center"/>
+      </w:pPr>
+    </w:p>
+    <w:p>
+      <w:pPr>
+        <w:jc w:val="center"/>
+      </w:pPr>
+    </w:p>
+    <w:p>
+      <w:pPr>
+        <w:jc w:val="center"/>
+      </w:pPr>
+    </w:p>
+    <w:p>
+      <w:pPr>
+        <w:jc w:val="center"/>
+      </w:pPr>
+    </w:p>
+    <w:p>
+      <w:pPr>
+        <w:jc w:val="center"/>
+      </w:pPr>
+    </w:p>
+    <w:p>
+      <w:pPr>
+        <w:jc w:val="center"/>
+      </w:pPr>
+    </w:p>
+    <w:p>
+      <w:pPr>
+        <w:jc w:val="center"/>
+      </w:pPr>
+    </w:p>
+    <w:p>
+      <w:pPr>
+        <w:jc w:val="center"/>
+      </w:pPr>
+    </w:p>
+    <w:p>
+      <w:pPr>
+        <w:jc w:val="center"/>
+      </w:pPr>
+    </w:p>
+    <w:p>
+      <w:pPr>
+        <w:jc w:val="center"/>
+      </w:pPr>
+    </w:p>
+    <w:p>
+      <w:pPr>
+        <w:jc w:val="center"/>
+      </w:pPr>
+    </w:p>
+    <w:p>
+      <w:pPr>
+        <w:jc w:val="center"/>
+      </w:pPr>
+    </w:p>
+    <w:p>
+      <w:pPr>
+        <w:jc w:val="center"/>
+      </w:pPr>
+    </w:p>
+    <w:p>
+      <w:pPr>
+        <w:jc w:val="center"/>
+      </w:pPr>
+    </w:p>
+    <w:p>
+      <w:pPr>
+        <w:jc w:val="center"/>
+      </w:pPr>
+    </w:p>
+    <w:p>
+      <w:pPr>
+        <w:jc w:val="center"/>
+      </w:pPr>
+      <w:r>
         <w:drawing>
-          <wp:inline distT="0" distB="0" distL="0" distR="0" wp14:anchorId="73A897EA" wp14:editId="25D8D908">
-            <wp:extent cx="4839375" cy="2457793"/>
-            <wp:effectExtent l="0" t="0" r="0" b="0"/>
-            <wp:docPr id="1436555934" name="Picture 1"/>
+          <wp:anchor distT="0" distB="0" distL="114300" distR="114300" simplePos="0" relativeHeight="251659264" behindDoc="0" locked="0" layoutInCell="1" allowOverlap="1" wp14:anchorId="0AF6E19B" wp14:editId="184FC164">
+            <wp:simplePos x="0" y="0"/>
+            <wp:positionH relativeFrom="column">
+              <wp:posOffset>1167102</wp:posOffset>
+            </wp:positionH>
+            <wp:positionV relativeFrom="paragraph">
+              <wp:posOffset>1325</wp:posOffset>
+            </wp:positionV>
+            <wp:extent cx="4838036" cy="2075290"/>
+            <wp:effectExtent l="0" t="0" r="1270" b="1270"/>
+            <wp:wrapNone/>
+            <wp:docPr id="1735519176" name="Picture 1"/>
             <wp:cNvGraphicFramePr>
               <a:graphicFrameLocks xmlns:a="http://schemas.openxmlformats.org/drawingml/2006/main" noChangeAspect="1"/>
             </wp:cNvGraphicFramePr>
@@ -61,11 +309,17 @@
               <a:graphicData uri="http://schemas.openxmlformats.org/drawingml/2006/picture">
                 <pic:pic xmlns:pic="http://schemas.openxmlformats.org/drawingml/2006/picture">
                   <pic:nvPicPr>
-                    <pic:cNvPr id="1436555934" name=""/>
+                    <pic:cNvPr id="1735519176" name=""/>
                     <pic:cNvPicPr/>
                   </pic:nvPicPr>
                   <pic:blipFill>
-                    <a:blip r:embed="rId5"/>
+                    <a:blip r:embed="rId5">
+                      <a:extLst>
+                        <a:ext uri="{28A0092B-C50C-407E-A947-70E740481C1C}">
+                          <a14:useLocalDpi xmlns:a14="http://schemas.microsoft.com/office/drawing/2010/main" val="0"/>
+                        </a:ext>
+                      </a:extLst>
+                    </a:blip>
                     <a:stretch>
                       <a:fillRect/>
                     </a:stretch>
@@ -73,7 +327,7 @@
                   <pic:spPr>
                     <a:xfrm>
                       <a:off x="0" y="0"/>
-                      <a:ext cx="4839375" cy="2457793"/>
+                      <a:ext cx="4838036" cy="2075290"/>
                     </a:xfrm>
                     <a:prstGeom prst="rect">
                       <a:avLst/>
@@ -82,20 +336,173 @@
                 </pic:pic>
               </a:graphicData>
             </a:graphic>
-          </wp:inline>
+            <wp14:sizeRelH relativeFrom="page">
+              <wp14:pctWidth>0</wp14:pctWidth>
+            </wp14:sizeRelH>
+            <wp14:sizeRelV relativeFrom="page">
+              <wp14:pctHeight>0</wp14:pctHeight>
+            </wp14:sizeRelV>
+          </wp:anchor>
         </w:drawing>
       </w:r>
     </w:p>
     <w:p>
+      <w:pPr>
+        <w:jc w:val="center"/>
+      </w:pPr>
+    </w:p>
+    <w:p>
+      <w:pPr>
+        <w:jc w:val="center"/>
+      </w:pPr>
+    </w:p>
+    <w:p>
+      <w:pPr>
+        <w:jc w:val="center"/>
+      </w:pPr>
+    </w:p>
+    <w:p>
+      <w:pPr>
+        <w:jc w:val="center"/>
+      </w:pPr>
+    </w:p>
+    <w:p>
+      <w:pPr>
+        <w:jc w:val="center"/>
+      </w:pPr>
+    </w:p>
+    <w:p>
+      <w:pPr>
+        <w:jc w:val="center"/>
+      </w:pPr>
+    </w:p>
+    <w:p>
+      <w:pPr>
+        <w:jc w:val="center"/>
+      </w:pPr>
+    </w:p>
+    <w:p>
+      <w:pPr>
+        <w:jc w:val="center"/>
+      </w:pPr>
+    </w:p>
+    <w:p>
+      <w:pPr>
+        <w:jc w:val="center"/>
+        <w:rPr>
+          <w:b/>
+          <w:bCs/>
+          <w:sz w:val="76"/>
+          <w:szCs w:val="76"/>
+        </w:rPr>
+      </w:pPr>
       <w:r>
         <w:rPr>
-          <w:noProof/>
+          <w:b/>
+          <w:bCs/>
+          <w:sz w:val="76"/>
+          <w:szCs w:val="76"/>
+        </w:rPr>
+        <w:lastRenderedPageBreak/>
+        <w:t>Đo lường nhiệt</w:t>
+      </w:r>
+    </w:p>
+    <w:p>
+      <w:pPr>
+        <w:jc w:val="center"/>
+        <w:rPr>
+          <w:b/>
+          <w:bCs/>
+          <w:sz w:val="76"/>
+          <w:szCs w:val="76"/>
+        </w:rPr>
+      </w:pPr>
+    </w:p>
+    <w:p>
+      <w:pPr>
+        <w:jc w:val="center"/>
+        <w:rPr>
+          <w:b/>
+          <w:bCs/>
+          <w:sz w:val="76"/>
+          <w:szCs w:val="76"/>
+        </w:rPr>
+      </w:pPr>
+    </w:p>
+    <w:p>
+      <w:pPr>
+        <w:jc w:val="center"/>
+        <w:rPr>
+          <w:b/>
+          <w:bCs/>
+          <w:sz w:val="76"/>
+          <w:szCs w:val="76"/>
+        </w:rPr>
+      </w:pPr>
+    </w:p>
+    <w:p>
+      <w:pPr>
+        <w:jc w:val="center"/>
+        <w:rPr>
+          <w:b/>
+          <w:bCs/>
+          <w:sz w:val="76"/>
+          <w:szCs w:val="76"/>
+        </w:rPr>
+      </w:pPr>
+    </w:p>
+    <w:p>
+      <w:pPr>
+        <w:jc w:val="center"/>
+        <w:rPr>
+          <w:b/>
+          <w:bCs/>
+          <w:sz w:val="76"/>
+          <w:szCs w:val="76"/>
+        </w:rPr>
+      </w:pPr>
+    </w:p>
+    <w:p>
+      <w:pPr>
+        <w:jc w:val="center"/>
+        <w:rPr>
+          <w:b/>
+          <w:bCs/>
+          <w:sz w:val="76"/>
+          <w:szCs w:val="76"/>
+        </w:rPr>
+      </w:pPr>
+    </w:p>
+    <w:p>
+      <w:pPr>
+        <w:jc w:val="center"/>
+        <w:rPr>
+          <w:b/>
+          <w:bCs/>
+          <w:sz w:val="76"/>
+          <w:szCs w:val="76"/>
+        </w:rPr>
+      </w:pPr>
+      <w:r>
+        <w:rPr>
+          <w:b/>
+          <w:bCs/>
+          <w:sz w:val="76"/>
+          <w:szCs w:val="76"/>
         </w:rPr>
         <w:drawing>
-          <wp:inline distT="0" distB="0" distL="0" distR="0" wp14:anchorId="0DC7A0F2" wp14:editId="3E761179">
-            <wp:extent cx="4972744" cy="2543530"/>
-            <wp:effectExtent l="0" t="0" r="0" b="9525"/>
-            <wp:docPr id="915785948" name="Picture 1"/>
+          <wp:anchor distT="0" distB="0" distL="114300" distR="114300" simplePos="0" relativeHeight="251660288" behindDoc="0" locked="0" layoutInCell="1" allowOverlap="1" wp14:anchorId="1B79D228" wp14:editId="6B93FB63">
+            <wp:simplePos x="0" y="0"/>
+            <wp:positionH relativeFrom="column">
+              <wp:posOffset>1200205</wp:posOffset>
+            </wp:positionH>
+            <wp:positionV relativeFrom="paragraph">
+              <wp:posOffset>387958</wp:posOffset>
+            </wp:positionV>
+            <wp:extent cx="4919870" cy="2186609"/>
+            <wp:effectExtent l="0" t="0" r="0" b="4445"/>
+            <wp:wrapNone/>
+            <wp:docPr id="1854943693" name="Picture 1"/>
             <wp:cNvGraphicFramePr>
               <a:graphicFrameLocks xmlns:a="http://schemas.openxmlformats.org/drawingml/2006/main" noChangeAspect="1"/>
             </wp:cNvGraphicFramePr>
@@ -103,11 +510,17 @@
               <a:graphicData uri="http://schemas.openxmlformats.org/drawingml/2006/picture">
                 <pic:pic xmlns:pic="http://schemas.openxmlformats.org/drawingml/2006/picture">
                   <pic:nvPicPr>
-                    <pic:cNvPr id="915785948" name=""/>
+                    <pic:cNvPr id="1854943693" name=""/>
                     <pic:cNvPicPr/>
                   </pic:nvPicPr>
                   <pic:blipFill>
-                    <a:blip r:embed="rId6"/>
+                    <a:blip r:embed="rId6">
+                      <a:extLst>
+                        <a:ext uri="{28A0092B-C50C-407E-A947-70E740481C1C}">
+                          <a14:useLocalDpi xmlns:a14="http://schemas.microsoft.com/office/drawing/2010/main" val="0"/>
+                        </a:ext>
+                      </a:extLst>
+                    </a:blip>
                     <a:stretch>
                       <a:fillRect/>
                     </a:stretch>
@@ -115,7 +528,7 @@
                   <pic:spPr>
                     <a:xfrm>
                       <a:off x="0" y="0"/>
-                      <a:ext cx="4972744" cy="2543530"/>
+                      <a:ext cx="4919870" cy="2186609"/>
                     </a:xfrm>
                     <a:prstGeom prst="rect">
                       <a:avLst/>
@@ -124,26 +537,177 @@
                 </pic:pic>
               </a:graphicData>
             </a:graphic>
-          </wp:inline>
+            <wp14:sizeRelH relativeFrom="page">
+              <wp14:pctWidth>0</wp14:pctWidth>
+            </wp14:sizeRelH>
+            <wp14:sizeRelV relativeFrom="page">
+              <wp14:pctHeight>0</wp14:pctHeight>
+            </wp14:sizeRelV>
+          </wp:anchor>
         </w:drawing>
       </w:r>
     </w:p>
     <w:p>
+      <w:pPr>
+        <w:jc w:val="center"/>
+        <w:rPr>
+          <w:b/>
+          <w:bCs/>
+          <w:sz w:val="76"/>
+          <w:szCs w:val="76"/>
+        </w:rPr>
+      </w:pPr>
+    </w:p>
+    <w:p>
+      <w:pPr>
+        <w:jc w:val="center"/>
+        <w:rPr>
+          <w:b/>
+          <w:bCs/>
+          <w:sz w:val="76"/>
+          <w:szCs w:val="76"/>
+        </w:rPr>
+      </w:pPr>
+    </w:p>
+    <w:p>
+      <w:pPr>
+        <w:jc w:val="center"/>
+        <w:rPr>
+          <w:b/>
+          <w:bCs/>
+          <w:sz w:val="76"/>
+          <w:szCs w:val="76"/>
+        </w:rPr>
+      </w:pPr>
+    </w:p>
+    <w:p>
+      <w:pPr>
+        <w:jc w:val="center"/>
+        <w:rPr>
+          <w:b/>
+          <w:bCs/>
+          <w:sz w:val="76"/>
+          <w:szCs w:val="76"/>
+        </w:rPr>
+      </w:pPr>
       <w:r>
-        <w:br w:type="page"/>
+        <w:rPr>
+          <w:b/>
+          <w:bCs/>
+          <w:sz w:val="76"/>
+          <w:szCs w:val="76"/>
+        </w:rPr>
+        <w:lastRenderedPageBreak/>
+        <w:t>Nguyên lý máy</w:t>
       </w:r>
     </w:p>
     <w:p>
       <w:pPr>
         <w:jc w:val="center"/>
+        <w:rPr>
+          <w:b/>
+          <w:bCs/>
+          <w:sz w:val="76"/>
+          <w:szCs w:val="76"/>
+        </w:rPr>
+      </w:pPr>
+    </w:p>
+    <w:p>
+      <w:pPr>
+        <w:jc w:val="center"/>
+        <w:rPr>
+          <w:b/>
+          <w:bCs/>
+          <w:sz w:val="76"/>
+          <w:szCs w:val="76"/>
+        </w:rPr>
+      </w:pPr>
+    </w:p>
+    <w:p>
+      <w:pPr>
+        <w:jc w:val="center"/>
+        <w:rPr>
+          <w:b/>
+          <w:bCs/>
+          <w:sz w:val="76"/>
+          <w:szCs w:val="76"/>
+        </w:rPr>
+      </w:pPr>
+    </w:p>
+    <w:p>
+      <w:pPr>
+        <w:jc w:val="center"/>
+        <w:rPr>
+          <w:b/>
+          <w:bCs/>
+          <w:sz w:val="76"/>
+          <w:szCs w:val="76"/>
+        </w:rPr>
+      </w:pPr>
+    </w:p>
+    <w:p>
+      <w:pPr>
+        <w:jc w:val="center"/>
+        <w:rPr>
+          <w:b/>
+          <w:bCs/>
+          <w:sz w:val="76"/>
+          <w:szCs w:val="76"/>
+        </w:rPr>
+      </w:pPr>
+    </w:p>
+    <w:p>
+      <w:pPr>
+        <w:jc w:val="center"/>
+        <w:rPr>
+          <w:b/>
+          <w:bCs/>
+          <w:sz w:val="76"/>
+          <w:szCs w:val="76"/>
+        </w:rPr>
+      </w:pPr>
+    </w:p>
+    <w:p>
+      <w:pPr>
+        <w:jc w:val="center"/>
+        <w:rPr>
+          <w:b/>
+          <w:bCs/>
+          <w:sz w:val="76"/>
+          <w:szCs w:val="76"/>
+        </w:rPr>
+      </w:pPr>
+    </w:p>
+    <w:p>
+      <w:pPr>
+        <w:jc w:val="center"/>
+        <w:rPr>
+          <w:b/>
+          <w:bCs/>
+          <w:sz w:val="76"/>
+          <w:szCs w:val="76"/>
+        </w:rPr>
       </w:pPr>
       <w:r>
-        <w:lastRenderedPageBreak/>
+        <w:rPr>
+          <w:b/>
+          <w:bCs/>
+          <w:sz w:val="76"/>
+          <w:szCs w:val="76"/>
+        </w:rPr>
         <w:drawing>
-          <wp:inline distT="0" distB="0" distL="0" distR="0" wp14:anchorId="5F50D555" wp14:editId="42AA3929">
-            <wp:extent cx="3339296" cy="1709962"/>
-            <wp:effectExtent l="0" t="0" r="0" b="5080"/>
-            <wp:docPr id="2022784756" name="Picture 1"/>
+          <wp:anchor distT="0" distB="0" distL="114300" distR="114300" simplePos="0" relativeHeight="251661312" behindDoc="0" locked="0" layoutInCell="1" allowOverlap="1" wp14:anchorId="62EE2932" wp14:editId="3C25A94F">
+            <wp:simplePos x="0" y="0"/>
+            <wp:positionH relativeFrom="column">
+              <wp:posOffset>1096313</wp:posOffset>
+            </wp:positionH>
+            <wp:positionV relativeFrom="paragraph">
+              <wp:posOffset>119573</wp:posOffset>
+            </wp:positionV>
+            <wp:extent cx="4901979" cy="1983311"/>
+            <wp:effectExtent l="0" t="0" r="0" b="0"/>
+            <wp:wrapNone/>
+            <wp:docPr id="55029702" name="Picture 1"/>
             <wp:cNvGraphicFramePr>
               <a:graphicFrameLocks xmlns:a="http://schemas.openxmlformats.org/drawingml/2006/main" noChangeAspect="1"/>
             </wp:cNvGraphicFramePr>
@@ -151,11 +715,17 @@
               <a:graphicData uri="http://schemas.openxmlformats.org/drawingml/2006/picture">
                 <pic:pic xmlns:pic="http://schemas.openxmlformats.org/drawingml/2006/picture">
                   <pic:nvPicPr>
-                    <pic:cNvPr id="2022784756" name=""/>
+                    <pic:cNvPr id="55029702" name=""/>
                     <pic:cNvPicPr/>
                   </pic:nvPicPr>
                   <pic:blipFill>
-                    <a:blip r:embed="rId7"/>
+                    <a:blip r:embed="rId7">
+                      <a:extLst>
+                        <a:ext uri="{28A0092B-C50C-407E-A947-70E740481C1C}">
+                          <a14:useLocalDpi xmlns:a14="http://schemas.microsoft.com/office/drawing/2010/main" val="0"/>
+                        </a:ext>
+                      </a:extLst>
+                    </a:blip>
                     <a:stretch>
                       <a:fillRect/>
                     </a:stretch>
@@ -163,7 +733,7 @@
                   <pic:spPr>
                     <a:xfrm>
                       <a:off x="0" y="0"/>
-                      <a:ext cx="3346653" cy="1713729"/>
+                      <a:ext cx="4901979" cy="1983311"/>
                     </a:xfrm>
                     <a:prstGeom prst="rect">
                       <a:avLst/>
@@ -172,30 +742,155 @@
                 </pic:pic>
               </a:graphicData>
             </a:graphic>
-          </wp:inline>
+            <wp14:sizeRelH relativeFrom="page">
+              <wp14:pctWidth>0</wp14:pctWidth>
+            </wp14:sizeRelH>
+            <wp14:sizeRelV relativeFrom="page">
+              <wp14:pctHeight>0</wp14:pctHeight>
+            </wp14:sizeRelV>
+          </wp:anchor>
         </w:drawing>
       </w:r>
     </w:p>
     <w:p>
       <w:pPr>
         <w:jc w:val="center"/>
-      </w:pPr>
-    </w:p>
-    <w:p>
-      <w:pPr>
-        <w:jc w:val="center"/>
-      </w:pPr>
-    </w:p>
-    <w:p>
-      <w:pPr>
-        <w:jc w:val="center"/>
+        <w:rPr>
+          <w:b/>
+          <w:bCs/>
+          <w:sz w:val="76"/>
+          <w:szCs w:val="76"/>
+        </w:rPr>
+      </w:pPr>
+    </w:p>
+    <w:p>
+      <w:pPr>
+        <w:jc w:val="center"/>
+        <w:rPr>
+          <w:b/>
+          <w:bCs/>
+          <w:sz w:val="76"/>
+          <w:szCs w:val="76"/>
+        </w:rPr>
+      </w:pPr>
+    </w:p>
+    <w:p>
+      <w:pPr>
+        <w:jc w:val="center"/>
+        <w:rPr>
+          <w:b/>
+          <w:bCs/>
+          <w:sz w:val="76"/>
+          <w:szCs w:val="76"/>
+        </w:rPr>
       </w:pPr>
       <w:r>
+        <w:rPr>
+          <w:b/>
+          <w:bCs/>
+          <w:sz w:val="76"/>
+          <w:szCs w:val="76"/>
+        </w:rPr>
+        <w:lastRenderedPageBreak/>
+        <w:t>Hóa học hữu cơ</w:t>
+      </w:r>
+    </w:p>
+    <w:p>
+      <w:pPr>
+        <w:jc w:val="center"/>
+        <w:rPr>
+          <w:b/>
+          <w:bCs/>
+          <w:sz w:val="76"/>
+          <w:szCs w:val="76"/>
+        </w:rPr>
+      </w:pPr>
+    </w:p>
+    <w:p>
+      <w:pPr>
+        <w:jc w:val="center"/>
+        <w:rPr>
+          <w:b/>
+          <w:bCs/>
+          <w:sz w:val="76"/>
+          <w:szCs w:val="76"/>
+        </w:rPr>
+      </w:pPr>
+    </w:p>
+    <w:p>
+      <w:pPr>
+        <w:jc w:val="center"/>
+        <w:rPr>
+          <w:b/>
+          <w:bCs/>
+          <w:sz w:val="76"/>
+          <w:szCs w:val="76"/>
+        </w:rPr>
+      </w:pPr>
+    </w:p>
+    <w:p>
+      <w:pPr>
+        <w:jc w:val="center"/>
+        <w:rPr>
+          <w:b/>
+          <w:bCs/>
+          <w:sz w:val="76"/>
+          <w:szCs w:val="76"/>
+        </w:rPr>
+      </w:pPr>
+    </w:p>
+    <w:p>
+      <w:pPr>
+        <w:jc w:val="center"/>
+        <w:rPr>
+          <w:b/>
+          <w:bCs/>
+          <w:sz w:val="76"/>
+          <w:szCs w:val="76"/>
+        </w:rPr>
+      </w:pPr>
+    </w:p>
+    <w:p>
+      <w:pPr>
+        <w:jc w:val="center"/>
+        <w:rPr>
+          <w:b/>
+          <w:bCs/>
+          <w:sz w:val="76"/>
+          <w:szCs w:val="76"/>
+        </w:rPr>
+      </w:pPr>
+    </w:p>
+    <w:p>
+      <w:pPr>
+        <w:jc w:val="center"/>
+        <w:rPr>
+          <w:b/>
+          <w:bCs/>
+          <w:sz w:val="76"/>
+          <w:szCs w:val="76"/>
+        </w:rPr>
+      </w:pPr>
+      <w:r>
+        <w:rPr>
+          <w:b/>
+          <w:bCs/>
+          <w:sz w:val="76"/>
+          <w:szCs w:val="76"/>
+        </w:rPr>
         <w:drawing>
-          <wp:inline distT="0" distB="0" distL="0" distR="0" wp14:anchorId="5FFF0E57" wp14:editId="322B0CCB">
-            <wp:extent cx="4271058" cy="2224966"/>
-            <wp:effectExtent l="0" t="0" r="0" b="4445"/>
-            <wp:docPr id="520332528" name="Picture 1"/>
+          <wp:anchor distT="0" distB="0" distL="114300" distR="114300" simplePos="0" relativeHeight="251662336" behindDoc="0" locked="0" layoutInCell="1" allowOverlap="1" wp14:anchorId="719F4505" wp14:editId="6E6C6F64">
+            <wp:simplePos x="0" y="0"/>
+            <wp:positionH relativeFrom="margin">
+              <wp:posOffset>1335516</wp:posOffset>
+            </wp:positionH>
+            <wp:positionV relativeFrom="paragraph">
+              <wp:posOffset>507586</wp:posOffset>
+            </wp:positionV>
+            <wp:extent cx="4650401" cy="2075291"/>
+            <wp:effectExtent l="0" t="0" r="0" b="1270"/>
+            <wp:wrapNone/>
+            <wp:docPr id="1139067154" name="Picture 1"/>
             <wp:cNvGraphicFramePr>
               <a:graphicFrameLocks xmlns:a="http://schemas.openxmlformats.org/drawingml/2006/main" noChangeAspect="1"/>
             </wp:cNvGraphicFramePr>
@@ -203,11 +898,17 @@
               <a:graphicData uri="http://schemas.openxmlformats.org/drawingml/2006/picture">
                 <pic:pic xmlns:pic="http://schemas.openxmlformats.org/drawingml/2006/picture">
                   <pic:nvPicPr>
-                    <pic:cNvPr id="520332528" name=""/>
+                    <pic:cNvPr id="1139067154" name=""/>
                     <pic:cNvPicPr/>
                   </pic:nvPicPr>
                   <pic:blipFill>
-                    <a:blip r:embed="rId8"/>
+                    <a:blip r:embed="rId8">
+                      <a:extLst>
+                        <a:ext uri="{28A0092B-C50C-407E-A947-70E740481C1C}">
+                          <a14:useLocalDpi xmlns:a14="http://schemas.microsoft.com/office/drawing/2010/main" val="0"/>
+                        </a:ext>
+                      </a:extLst>
+                    </a:blip>
                     <a:stretch>
                       <a:fillRect/>
                     </a:stretch>
@@ -215,7 +916,7 @@
                   <pic:spPr>
                     <a:xfrm>
                       <a:off x="0" y="0"/>
-                      <a:ext cx="4287417" cy="2233488"/>
+                      <a:ext cx="4650401" cy="2075291"/>
                     </a:xfrm>
                     <a:prstGeom prst="rect">
                       <a:avLst/>
@@ -224,13 +925,130 @@
                 </pic:pic>
               </a:graphicData>
             </a:graphic>
-          </wp:inline>
+            <wp14:sizeRelH relativeFrom="page">
+              <wp14:pctWidth>0</wp14:pctWidth>
+            </wp14:sizeRelH>
+            <wp14:sizeRelV relativeFrom="page">
+              <wp14:pctHeight>0</wp14:pctHeight>
+            </wp14:sizeRelV>
+          </wp:anchor>
         </w:drawing>
       </w:r>
     </w:p>
     <w:p>
       <w:pPr>
         <w:jc w:val="center"/>
+        <w:rPr>
+          <w:b/>
+          <w:bCs/>
+          <w:sz w:val="76"/>
+          <w:szCs w:val="76"/>
+        </w:rPr>
+      </w:pPr>
+    </w:p>
+    <w:p>
+      <w:pPr>
+        <w:jc w:val="center"/>
+        <w:rPr>
+          <w:b/>
+          <w:bCs/>
+          <w:sz w:val="76"/>
+          <w:szCs w:val="76"/>
+        </w:rPr>
+      </w:pPr>
+    </w:p>
+    <w:p>
+      <w:pPr>
+        <w:jc w:val="center"/>
+        <w:rPr>
+          <w:b/>
+          <w:bCs/>
+          <w:sz w:val="76"/>
+          <w:szCs w:val="76"/>
+        </w:rPr>
+      </w:pPr>
+    </w:p>
+    <w:p>
+      <w:pPr>
+        <w:spacing w:after="0" w:line="240" w:lineRule="auto"/>
+        <w:jc w:val="center"/>
+        <w:rPr>
+          <w:rFonts w:ascii="Times New Roman" w:eastAsia="Times New Roman" w:hAnsi="Times New Roman" w:cs="Times New Roman"/>
+          <w:b/>
+          <w:bCs/>
+          <w:kern w:val="0"/>
+          <w:sz w:val="96"/>
+          <w:szCs w:val="96"/>
+          <w14:ligatures w14:val="none"/>
+        </w:rPr>
+      </w:pPr>
+      <w:r>
+        <w:rPr>
+          <w:rFonts w:ascii="Times New Roman" w:eastAsia="Times New Roman" w:hAnsi="Times New Roman" w:cs="Times New Roman"/>
+          <w:b/>
+          <w:bCs/>
+          <w:kern w:val="0"/>
+          <w:sz w:val="96"/>
+          <w:szCs w:val="96"/>
+          <w14:ligatures w14:val="none"/>
+        </w:rPr>
+        <w:lastRenderedPageBreak/>
+        <w:t>Giáo trình lập trình Java</w:t>
+      </w:r>
+    </w:p>
+    <w:p>
+      <w:pPr>
+        <w:jc w:val="center"/>
+      </w:pPr>
+    </w:p>
+    <w:p>
+      <w:pPr>
+        <w:jc w:val="center"/>
+      </w:pPr>
+    </w:p>
+    <w:p>
+      <w:pPr>
+        <w:jc w:val="center"/>
+      </w:pPr>
+    </w:p>
+    <w:p>
+      <w:pPr>
+        <w:jc w:val="center"/>
+      </w:pPr>
+    </w:p>
+    <w:p>
+      <w:pPr>
+        <w:jc w:val="center"/>
+      </w:pPr>
+    </w:p>
+    <w:p>
+      <w:pPr>
+        <w:jc w:val="center"/>
+      </w:pPr>
+    </w:p>
+    <w:p>
+      <w:pPr>
+        <w:jc w:val="center"/>
+      </w:pPr>
+    </w:p>
+    <w:p>
+      <w:pPr>
+        <w:jc w:val="center"/>
+      </w:pPr>
+    </w:p>
+    <w:p>
+      <w:pPr>
+        <w:jc w:val="center"/>
+      </w:pPr>
+    </w:p>
+    <w:p>
+      <w:pPr>
+        <w:jc w:val="center"/>
+      </w:pPr>
+    </w:p>
+    <w:p>
+      <w:pPr>
+        <w:jc w:val="center"/>
       </w:pPr>
     </w:p>
     <w:p>
@@ -244,10 +1062,18 @@
       </w:pPr>
       <w:r>
         <w:drawing>
-          <wp:inline distT="0" distB="0" distL="0" distR="0" wp14:anchorId="1841F494" wp14:editId="52F3AEF4">
-            <wp:extent cx="5263305" cy="2795286"/>
-            <wp:effectExtent l="0" t="0" r="0" b="5080"/>
-            <wp:docPr id="2105457032" name="Picture 1"/>
+          <wp:anchor distT="0" distB="0" distL="114300" distR="114300" simplePos="0" relativeHeight="251664384" behindDoc="0" locked="0" layoutInCell="1" allowOverlap="1" wp14:anchorId="7895E047" wp14:editId="2C9E139A">
+            <wp:simplePos x="0" y="0"/>
+            <wp:positionH relativeFrom="margin">
+              <wp:align>left</wp:align>
+            </wp:positionH>
+            <wp:positionV relativeFrom="paragraph">
+              <wp:posOffset>21037</wp:posOffset>
+            </wp:positionV>
+            <wp:extent cx="6112579" cy="2389521"/>
+            <wp:effectExtent l="0" t="0" r="2540" b="0"/>
+            <wp:wrapNone/>
+            <wp:docPr id="192728189" name="Picture 1"/>
             <wp:cNvGraphicFramePr>
               <a:graphicFrameLocks xmlns:a="http://schemas.openxmlformats.org/drawingml/2006/main" noChangeAspect="1"/>
             </wp:cNvGraphicFramePr>
@@ -255,11 +1081,17 @@
               <a:graphicData uri="http://schemas.openxmlformats.org/drawingml/2006/picture">
                 <pic:pic xmlns:pic="http://schemas.openxmlformats.org/drawingml/2006/picture">
                   <pic:nvPicPr>
-                    <pic:cNvPr id="2105457032" name=""/>
+                    <pic:cNvPr id="683882124" name=""/>
                     <pic:cNvPicPr/>
                   </pic:nvPicPr>
                   <pic:blipFill>
-                    <a:blip r:embed="rId9"/>
+                    <a:blip r:embed="rId4">
+                      <a:extLst>
+                        <a:ext uri="{28A0092B-C50C-407E-A947-70E740481C1C}">
+                          <a14:useLocalDpi xmlns:a14="http://schemas.microsoft.com/office/drawing/2010/main" val="0"/>
+                        </a:ext>
+                      </a:extLst>
+                    </a:blip>
                     <a:stretch>
                       <a:fillRect/>
                     </a:stretch>
@@ -267,7 +1099,7 @@
                   <pic:spPr>
                     <a:xfrm>
                       <a:off x="0" y="0"/>
-                      <a:ext cx="5283314" cy="2805912"/>
+                      <a:ext cx="6112579" cy="2389521"/>
                     </a:xfrm>
                     <a:prstGeom prst="rect">
                       <a:avLst/>
@@ -276,9 +1108,832 @@
                 </pic:pic>
               </a:graphicData>
             </a:graphic>
-          </wp:inline>
+            <wp14:sizeRelH relativeFrom="page">
+              <wp14:pctWidth>0</wp14:pctWidth>
+            </wp14:sizeRelH>
+            <wp14:sizeRelV relativeFrom="page">
+              <wp14:pctHeight>0</wp14:pctHeight>
+            </wp14:sizeRelV>
+          </wp:anchor>
         </w:drawing>
       </w:r>
+    </w:p>
+    <w:p>
+      <w:pPr>
+        <w:jc w:val="center"/>
+      </w:pPr>
+    </w:p>
+    <w:p>
+      <w:pPr>
+        <w:jc w:val="center"/>
+      </w:pPr>
+    </w:p>
+    <w:p>
+      <w:r>
+        <w:br w:type="page"/>
+      </w:r>
+    </w:p>
+    <w:p>
+      <w:pPr>
+        <w:spacing w:after="0" w:line="240" w:lineRule="auto"/>
+        <w:jc w:val="center"/>
+        <w:rPr>
+          <w:rFonts w:ascii="Times New Roman" w:eastAsia="Times New Roman" w:hAnsi="Times New Roman" w:cs="Times New Roman"/>
+          <w:b/>
+          <w:bCs/>
+          <w:kern w:val="0"/>
+          <w:sz w:val="76"/>
+          <w:szCs w:val="76"/>
+          <w14:ligatures w14:val="none"/>
+        </w:rPr>
+      </w:pPr>
+      <w:r>
+        <w:rPr>
+          <w:rFonts w:ascii="Times New Roman" w:eastAsia="Times New Roman" w:hAnsi="Times New Roman" w:cs="Times New Roman"/>
+          <w:b/>
+          <w:bCs/>
+          <w:kern w:val="0"/>
+          <w:sz w:val="76"/>
+          <w:szCs w:val="76"/>
+          <w14:ligatures w14:val="none"/>
+        </w:rPr>
+        <w:lastRenderedPageBreak/>
+        <w:t>Phương pháp toán lí</w:t>
+      </w:r>
+    </w:p>
+    <w:p>
+      <w:pPr>
+        <w:jc w:val="center"/>
+      </w:pPr>
+    </w:p>
+    <w:p>
+      <w:pPr>
+        <w:jc w:val="center"/>
+      </w:pPr>
+    </w:p>
+    <w:p>
+      <w:pPr>
+        <w:jc w:val="center"/>
+      </w:pPr>
+    </w:p>
+    <w:p>
+      <w:pPr>
+        <w:jc w:val="center"/>
+      </w:pPr>
+    </w:p>
+    <w:p>
+      <w:pPr>
+        <w:jc w:val="center"/>
+      </w:pPr>
+    </w:p>
+    <w:p>
+      <w:pPr>
+        <w:jc w:val="center"/>
+      </w:pPr>
+    </w:p>
+    <w:p>
+      <w:pPr>
+        <w:jc w:val="center"/>
+      </w:pPr>
+    </w:p>
+    <w:p>
+      <w:pPr>
+        <w:jc w:val="center"/>
+      </w:pPr>
+    </w:p>
+    <w:p>
+      <w:pPr>
+        <w:jc w:val="center"/>
+      </w:pPr>
+    </w:p>
+    <w:p>
+      <w:pPr>
+        <w:jc w:val="center"/>
+      </w:pPr>
+    </w:p>
+    <w:p>
+      <w:pPr>
+        <w:jc w:val="center"/>
+      </w:pPr>
+    </w:p>
+    <w:p>
+      <w:pPr>
+        <w:jc w:val="center"/>
+      </w:pPr>
+    </w:p>
+    <w:p>
+      <w:pPr>
+        <w:jc w:val="center"/>
+      </w:pPr>
+    </w:p>
+    <w:p>
+      <w:pPr>
+        <w:jc w:val="center"/>
+      </w:pPr>
+    </w:p>
+    <w:p>
+      <w:pPr>
+        <w:jc w:val="center"/>
+      </w:pPr>
+    </w:p>
+    <w:p>
+      <w:pPr>
+        <w:jc w:val="center"/>
+      </w:pPr>
+      <w:r>
+        <w:drawing>
+          <wp:anchor distT="0" distB="0" distL="114300" distR="114300" simplePos="0" relativeHeight="251665408" behindDoc="0" locked="0" layoutInCell="1" allowOverlap="1" wp14:anchorId="6A1C12F7" wp14:editId="0BC6792F">
+            <wp:simplePos x="0" y="0"/>
+            <wp:positionH relativeFrom="column">
+              <wp:posOffset>-176993</wp:posOffset>
+            </wp:positionH>
+            <wp:positionV relativeFrom="paragraph">
+              <wp:posOffset>281305</wp:posOffset>
+            </wp:positionV>
+            <wp:extent cx="6182041" cy="2651805"/>
+            <wp:effectExtent l="0" t="0" r="9525" b="0"/>
+            <wp:wrapNone/>
+            <wp:docPr id="1741356103" name="Picture 1"/>
+            <wp:cNvGraphicFramePr>
+              <a:graphicFrameLocks xmlns:a="http://schemas.openxmlformats.org/drawingml/2006/main" noChangeAspect="1"/>
+            </wp:cNvGraphicFramePr>
+            <a:graphic xmlns:a="http://schemas.openxmlformats.org/drawingml/2006/main">
+              <a:graphicData uri="http://schemas.openxmlformats.org/drawingml/2006/picture">
+                <pic:pic xmlns:pic="http://schemas.openxmlformats.org/drawingml/2006/picture">
+                  <pic:nvPicPr>
+                    <pic:cNvPr id="1735519176" name=""/>
+                    <pic:cNvPicPr/>
+                  </pic:nvPicPr>
+                  <pic:blipFill>
+                    <a:blip r:embed="rId5">
+                      <a:extLst>
+                        <a:ext uri="{28A0092B-C50C-407E-A947-70E740481C1C}">
+                          <a14:useLocalDpi xmlns:a14="http://schemas.microsoft.com/office/drawing/2010/main" val="0"/>
+                        </a:ext>
+                      </a:extLst>
+                    </a:blip>
+                    <a:stretch>
+                      <a:fillRect/>
+                    </a:stretch>
+                  </pic:blipFill>
+                  <pic:spPr>
+                    <a:xfrm>
+                      <a:off x="0" y="0"/>
+                      <a:ext cx="6182357" cy="2651941"/>
+                    </a:xfrm>
+                    <a:prstGeom prst="rect">
+                      <a:avLst/>
+                    </a:prstGeom>
+                  </pic:spPr>
+                </pic:pic>
+              </a:graphicData>
+            </a:graphic>
+            <wp14:sizeRelH relativeFrom="page">
+              <wp14:pctWidth>0</wp14:pctWidth>
+            </wp14:sizeRelH>
+            <wp14:sizeRelV relativeFrom="page">
+              <wp14:pctHeight>0</wp14:pctHeight>
+            </wp14:sizeRelV>
+          </wp:anchor>
+        </w:drawing>
+      </w:r>
+    </w:p>
+    <w:p>
+      <w:pPr>
+        <w:jc w:val="center"/>
+      </w:pPr>
+    </w:p>
+    <w:p>
+      <w:pPr>
+        <w:jc w:val="center"/>
+      </w:pPr>
+    </w:p>
+    <w:p>
+      <w:pPr>
+        <w:jc w:val="center"/>
+      </w:pPr>
+    </w:p>
+    <w:p>
+      <w:pPr>
+        <w:jc w:val="center"/>
+      </w:pPr>
+    </w:p>
+    <w:p>
+      <w:pPr>
+        <w:jc w:val="center"/>
+      </w:pPr>
+    </w:p>
+    <w:p>
+      <w:pPr>
+        <w:jc w:val="center"/>
+      </w:pPr>
+    </w:p>
+    <w:p>
+      <w:pPr>
+        <w:jc w:val="center"/>
+      </w:pPr>
+    </w:p>
+    <w:p>
+      <w:pPr>
+        <w:jc w:val="center"/>
+      </w:pPr>
+    </w:p>
+    <w:p>
+      <w:pPr>
+        <w:jc w:val="center"/>
+      </w:pPr>
+    </w:p>
+    <w:p>
+      <w:pPr>
+        <w:jc w:val="center"/>
+      </w:pPr>
+    </w:p>
+    <w:p>
+      <w:pPr>
+        <w:jc w:val="center"/>
+      </w:pPr>
+    </w:p>
+    <w:p>
+      <w:pPr>
+        <w:jc w:val="center"/>
+        <w:rPr>
+          <w:b/>
+          <w:bCs/>
+          <w:sz w:val="76"/>
+          <w:szCs w:val="76"/>
+        </w:rPr>
+      </w:pPr>
+      <w:r>
+        <w:rPr>
+          <w:b/>
+          <w:bCs/>
+          <w:sz w:val="76"/>
+          <w:szCs w:val="76"/>
+        </w:rPr>
+        <w:lastRenderedPageBreak/>
+        <w:t>Đo lường nhiệt</w:t>
+      </w:r>
+    </w:p>
+    <w:p>
+      <w:pPr>
+        <w:jc w:val="center"/>
+        <w:rPr>
+          <w:b/>
+          <w:bCs/>
+          <w:sz w:val="76"/>
+          <w:szCs w:val="76"/>
+        </w:rPr>
+      </w:pPr>
+    </w:p>
+    <w:p>
+      <w:pPr>
+        <w:jc w:val="center"/>
+        <w:rPr>
+          <w:b/>
+          <w:bCs/>
+          <w:sz w:val="76"/>
+          <w:szCs w:val="76"/>
+        </w:rPr>
+      </w:pPr>
+    </w:p>
+    <w:p>
+      <w:pPr>
+        <w:jc w:val="center"/>
+        <w:rPr>
+          <w:b/>
+          <w:bCs/>
+          <w:sz w:val="76"/>
+          <w:szCs w:val="76"/>
+        </w:rPr>
+      </w:pPr>
+    </w:p>
+    <w:p>
+      <w:pPr>
+        <w:jc w:val="center"/>
+        <w:rPr>
+          <w:b/>
+          <w:bCs/>
+          <w:sz w:val="76"/>
+          <w:szCs w:val="76"/>
+        </w:rPr>
+      </w:pPr>
+    </w:p>
+    <w:p>
+      <w:pPr>
+        <w:jc w:val="center"/>
+        <w:rPr>
+          <w:b/>
+          <w:bCs/>
+          <w:sz w:val="76"/>
+          <w:szCs w:val="76"/>
+        </w:rPr>
+      </w:pPr>
+    </w:p>
+    <w:p>
+      <w:pPr>
+        <w:jc w:val="center"/>
+        <w:rPr>
+          <w:b/>
+          <w:bCs/>
+          <w:sz w:val="76"/>
+          <w:szCs w:val="76"/>
+        </w:rPr>
+      </w:pPr>
+      <w:r>
+        <w:rPr>
+          <w:b/>
+          <w:bCs/>
+          <w:sz w:val="76"/>
+          <w:szCs w:val="76"/>
+        </w:rPr>
+        <w:drawing>
+          <wp:anchor distT="0" distB="0" distL="114300" distR="114300" simplePos="0" relativeHeight="251666432" behindDoc="0" locked="0" layoutInCell="1" allowOverlap="1" wp14:anchorId="5F5004EF" wp14:editId="539E2762">
+            <wp:simplePos x="0" y="0"/>
+            <wp:positionH relativeFrom="column">
+              <wp:posOffset>63305</wp:posOffset>
+            </wp:positionH>
+            <wp:positionV relativeFrom="paragraph">
+              <wp:posOffset>619224</wp:posOffset>
+            </wp:positionV>
+            <wp:extent cx="6058669" cy="2692742"/>
+            <wp:effectExtent l="0" t="0" r="0" b="0"/>
+            <wp:wrapNone/>
+            <wp:docPr id="1184040055" name="Picture 1"/>
+            <wp:cNvGraphicFramePr>
+              <a:graphicFrameLocks xmlns:a="http://schemas.openxmlformats.org/drawingml/2006/main" noChangeAspect="1"/>
+            </wp:cNvGraphicFramePr>
+            <a:graphic xmlns:a="http://schemas.openxmlformats.org/drawingml/2006/main">
+              <a:graphicData uri="http://schemas.openxmlformats.org/drawingml/2006/picture">
+                <pic:pic xmlns:pic="http://schemas.openxmlformats.org/drawingml/2006/picture">
+                  <pic:nvPicPr>
+                    <pic:cNvPr id="1854943693" name=""/>
+                    <pic:cNvPicPr/>
+                  </pic:nvPicPr>
+                  <pic:blipFill>
+                    <a:blip r:embed="rId6">
+                      <a:extLst>
+                        <a:ext uri="{28A0092B-C50C-407E-A947-70E740481C1C}">
+                          <a14:useLocalDpi xmlns:a14="http://schemas.microsoft.com/office/drawing/2010/main" val="0"/>
+                        </a:ext>
+                      </a:extLst>
+                    </a:blip>
+                    <a:stretch>
+                      <a:fillRect/>
+                    </a:stretch>
+                  </pic:blipFill>
+                  <pic:spPr>
+                    <a:xfrm>
+                      <a:off x="0" y="0"/>
+                      <a:ext cx="6076782" cy="2700792"/>
+                    </a:xfrm>
+                    <a:prstGeom prst="rect">
+                      <a:avLst/>
+                    </a:prstGeom>
+                  </pic:spPr>
+                </pic:pic>
+              </a:graphicData>
+            </a:graphic>
+            <wp14:sizeRelH relativeFrom="page">
+              <wp14:pctWidth>0</wp14:pctWidth>
+            </wp14:sizeRelH>
+            <wp14:sizeRelV relativeFrom="page">
+              <wp14:pctHeight>0</wp14:pctHeight>
+            </wp14:sizeRelV>
+          </wp:anchor>
+        </w:drawing>
+      </w:r>
+    </w:p>
+    <w:p>
+      <w:pPr>
+        <w:jc w:val="center"/>
+        <w:rPr>
+          <w:b/>
+          <w:bCs/>
+          <w:sz w:val="76"/>
+          <w:szCs w:val="76"/>
+        </w:rPr>
+      </w:pPr>
+    </w:p>
+    <w:p>
+      <w:pPr>
+        <w:jc w:val="center"/>
+        <w:rPr>
+          <w:b/>
+          <w:bCs/>
+          <w:sz w:val="76"/>
+          <w:szCs w:val="76"/>
+        </w:rPr>
+      </w:pPr>
+    </w:p>
+    <w:p>
+      <w:pPr>
+        <w:jc w:val="center"/>
+        <w:rPr>
+          <w:b/>
+          <w:bCs/>
+          <w:sz w:val="76"/>
+          <w:szCs w:val="76"/>
+        </w:rPr>
+      </w:pPr>
+    </w:p>
+    <w:p>
+      <w:pPr>
+        <w:jc w:val="center"/>
+        <w:rPr>
+          <w:b/>
+          <w:bCs/>
+          <w:sz w:val="76"/>
+          <w:szCs w:val="76"/>
+        </w:rPr>
+      </w:pPr>
+    </w:p>
+    <w:p>
+      <w:pPr>
+        <w:jc w:val="center"/>
+        <w:rPr>
+          <w:b/>
+          <w:bCs/>
+          <w:sz w:val="76"/>
+          <w:szCs w:val="76"/>
+        </w:rPr>
+      </w:pPr>
+      <w:r>
+        <w:rPr>
+          <w:b/>
+          <w:bCs/>
+          <w:sz w:val="76"/>
+          <w:szCs w:val="76"/>
+        </w:rPr>
+        <w:lastRenderedPageBreak/>
+        <w:t>Nguyên lý máy</w:t>
+      </w:r>
+    </w:p>
+    <w:p>
+      <w:pPr>
+        <w:jc w:val="center"/>
+        <w:rPr>
+          <w:b/>
+          <w:bCs/>
+          <w:sz w:val="76"/>
+          <w:szCs w:val="76"/>
+        </w:rPr>
+      </w:pPr>
+    </w:p>
+    <w:p>
+      <w:pPr>
+        <w:jc w:val="center"/>
+        <w:rPr>
+          <w:b/>
+          <w:bCs/>
+          <w:sz w:val="76"/>
+          <w:szCs w:val="76"/>
+        </w:rPr>
+      </w:pPr>
+    </w:p>
+    <w:p>
+      <w:pPr>
+        <w:jc w:val="center"/>
+        <w:rPr>
+          <w:b/>
+          <w:bCs/>
+          <w:sz w:val="76"/>
+          <w:szCs w:val="76"/>
+        </w:rPr>
+      </w:pPr>
+    </w:p>
+    <w:p>
+      <w:pPr>
+        <w:jc w:val="center"/>
+        <w:rPr>
+          <w:b/>
+          <w:bCs/>
+          <w:sz w:val="76"/>
+          <w:szCs w:val="76"/>
+        </w:rPr>
+      </w:pPr>
+    </w:p>
+    <w:p>
+      <w:pPr>
+        <w:jc w:val="center"/>
+        <w:rPr>
+          <w:b/>
+          <w:bCs/>
+          <w:sz w:val="76"/>
+          <w:szCs w:val="76"/>
+        </w:rPr>
+      </w:pPr>
+    </w:p>
+    <w:p>
+      <w:pPr>
+        <w:jc w:val="center"/>
+        <w:rPr>
+          <w:b/>
+          <w:bCs/>
+          <w:sz w:val="76"/>
+          <w:szCs w:val="76"/>
+        </w:rPr>
+      </w:pPr>
+    </w:p>
+    <w:p>
+      <w:pPr>
+        <w:jc w:val="center"/>
+        <w:rPr>
+          <w:b/>
+          <w:bCs/>
+          <w:sz w:val="76"/>
+          <w:szCs w:val="76"/>
+        </w:rPr>
+      </w:pPr>
+      <w:r>
+        <w:rPr>
+          <w:b/>
+          <w:bCs/>
+          <w:sz w:val="76"/>
+          <w:szCs w:val="76"/>
+        </w:rPr>
+        <w:drawing>
+          <wp:anchor distT="0" distB="0" distL="114300" distR="114300" simplePos="0" relativeHeight="251667456" behindDoc="0" locked="0" layoutInCell="1" allowOverlap="1" wp14:anchorId="1E9CDA78" wp14:editId="6D05E1E0">
+            <wp:simplePos x="0" y="0"/>
+            <wp:positionH relativeFrom="column">
+              <wp:posOffset>-293514</wp:posOffset>
+            </wp:positionH>
+            <wp:positionV relativeFrom="paragraph">
+              <wp:posOffset>296986</wp:posOffset>
+            </wp:positionV>
+            <wp:extent cx="6292264" cy="2545812"/>
+            <wp:effectExtent l="0" t="0" r="0" b="6985"/>
+            <wp:wrapNone/>
+            <wp:docPr id="561691998" name="Picture 1"/>
+            <wp:cNvGraphicFramePr>
+              <a:graphicFrameLocks xmlns:a="http://schemas.openxmlformats.org/drawingml/2006/main" noChangeAspect="1"/>
+            </wp:cNvGraphicFramePr>
+            <a:graphic xmlns:a="http://schemas.openxmlformats.org/drawingml/2006/main">
+              <a:graphicData uri="http://schemas.openxmlformats.org/drawingml/2006/picture">
+                <pic:pic xmlns:pic="http://schemas.openxmlformats.org/drawingml/2006/picture">
+                  <pic:nvPicPr>
+                    <pic:cNvPr id="55029702" name=""/>
+                    <pic:cNvPicPr/>
+                  </pic:nvPicPr>
+                  <pic:blipFill>
+                    <a:blip r:embed="rId7">
+                      <a:extLst>
+                        <a:ext uri="{28A0092B-C50C-407E-A947-70E740481C1C}">
+                          <a14:useLocalDpi xmlns:a14="http://schemas.microsoft.com/office/drawing/2010/main" val="0"/>
+                        </a:ext>
+                      </a:extLst>
+                    </a:blip>
+                    <a:stretch>
+                      <a:fillRect/>
+                    </a:stretch>
+                  </pic:blipFill>
+                  <pic:spPr>
+                    <a:xfrm>
+                      <a:off x="0" y="0"/>
+                      <a:ext cx="6310720" cy="2553279"/>
+                    </a:xfrm>
+                    <a:prstGeom prst="rect">
+                      <a:avLst/>
+                    </a:prstGeom>
+                  </pic:spPr>
+                </pic:pic>
+              </a:graphicData>
+            </a:graphic>
+            <wp14:sizeRelH relativeFrom="page">
+              <wp14:pctWidth>0</wp14:pctWidth>
+            </wp14:sizeRelH>
+            <wp14:sizeRelV relativeFrom="page">
+              <wp14:pctHeight>0</wp14:pctHeight>
+            </wp14:sizeRelV>
+          </wp:anchor>
+        </w:drawing>
+      </w:r>
+    </w:p>
+    <w:p>
+      <w:pPr>
+        <w:jc w:val="center"/>
+        <w:rPr>
+          <w:b/>
+          <w:bCs/>
+          <w:sz w:val="76"/>
+          <w:szCs w:val="76"/>
+        </w:rPr>
+      </w:pPr>
+    </w:p>
+    <w:p>
+      <w:pPr>
+        <w:jc w:val="center"/>
+        <w:rPr>
+          <w:b/>
+          <w:bCs/>
+          <w:sz w:val="76"/>
+          <w:szCs w:val="76"/>
+        </w:rPr>
+      </w:pPr>
+    </w:p>
+    <w:p>
+      <w:pPr>
+        <w:jc w:val="center"/>
+        <w:rPr>
+          <w:b/>
+          <w:bCs/>
+          <w:sz w:val="76"/>
+          <w:szCs w:val="76"/>
+        </w:rPr>
+      </w:pPr>
+    </w:p>
+    <w:p>
+      <w:pPr>
+        <w:jc w:val="center"/>
+        <w:rPr>
+          <w:b/>
+          <w:bCs/>
+          <w:sz w:val="76"/>
+          <w:szCs w:val="76"/>
+        </w:rPr>
+      </w:pPr>
+      <w:r>
+        <w:rPr>
+          <w:b/>
+          <w:bCs/>
+          <w:sz w:val="76"/>
+          <w:szCs w:val="76"/>
+        </w:rPr>
+        <w:lastRenderedPageBreak/>
+        <w:t>Hóa học hữu cơ</w:t>
+      </w:r>
+    </w:p>
+    <w:p>
+      <w:pPr>
+        <w:jc w:val="center"/>
+        <w:rPr>
+          <w:b/>
+          <w:bCs/>
+          <w:sz w:val="76"/>
+          <w:szCs w:val="76"/>
+        </w:rPr>
+      </w:pPr>
+    </w:p>
+    <w:p>
+      <w:pPr>
+        <w:jc w:val="center"/>
+        <w:rPr>
+          <w:b/>
+          <w:bCs/>
+          <w:sz w:val="76"/>
+          <w:szCs w:val="76"/>
+        </w:rPr>
+      </w:pPr>
+    </w:p>
+    <w:p>
+      <w:pPr>
+        <w:jc w:val="center"/>
+        <w:rPr>
+          <w:b/>
+          <w:bCs/>
+          <w:sz w:val="76"/>
+          <w:szCs w:val="76"/>
+        </w:rPr>
+      </w:pPr>
+    </w:p>
+    <w:p>
+      <w:pPr>
+        <w:jc w:val="center"/>
+        <w:rPr>
+          <w:b/>
+          <w:bCs/>
+          <w:sz w:val="76"/>
+          <w:szCs w:val="76"/>
+        </w:rPr>
+      </w:pPr>
+    </w:p>
+    <w:p>
+      <w:pPr>
+        <w:jc w:val="center"/>
+        <w:rPr>
+          <w:b/>
+          <w:bCs/>
+          <w:sz w:val="76"/>
+          <w:szCs w:val="76"/>
+        </w:rPr>
+      </w:pPr>
+    </w:p>
+    <w:p>
+      <w:pPr>
+        <w:jc w:val="center"/>
+        <w:rPr>
+          <w:b/>
+          <w:bCs/>
+          <w:sz w:val="76"/>
+          <w:szCs w:val="76"/>
+        </w:rPr>
+      </w:pPr>
+      <w:r>
+        <w:rPr>
+          <w:b/>
+          <w:bCs/>
+          <w:sz w:val="76"/>
+          <w:szCs w:val="76"/>
+        </w:rPr>
+        <w:drawing>
+          <wp:anchor distT="0" distB="0" distL="114300" distR="114300" simplePos="0" relativeHeight="251668480" behindDoc="0" locked="0" layoutInCell="1" allowOverlap="1" wp14:anchorId="0133CB1A" wp14:editId="241C164E">
+            <wp:simplePos x="0" y="0"/>
+            <wp:positionH relativeFrom="margin">
+              <wp:align>left</wp:align>
+            </wp:positionH>
+            <wp:positionV relativeFrom="paragraph">
+              <wp:posOffset>647359</wp:posOffset>
+            </wp:positionV>
+            <wp:extent cx="5989853" cy="2673036"/>
+            <wp:effectExtent l="0" t="0" r="0" b="0"/>
+            <wp:wrapNone/>
+            <wp:docPr id="1559038385" name="Picture 1"/>
+            <wp:cNvGraphicFramePr>
+              <a:graphicFrameLocks xmlns:a="http://schemas.openxmlformats.org/drawingml/2006/main" noChangeAspect="1"/>
+            </wp:cNvGraphicFramePr>
+            <a:graphic xmlns:a="http://schemas.openxmlformats.org/drawingml/2006/main">
+              <a:graphicData uri="http://schemas.openxmlformats.org/drawingml/2006/picture">
+                <pic:pic xmlns:pic="http://schemas.openxmlformats.org/drawingml/2006/picture">
+                  <pic:nvPicPr>
+                    <pic:cNvPr id="1139067154" name=""/>
+                    <pic:cNvPicPr/>
+                  </pic:nvPicPr>
+                  <pic:blipFill>
+                    <a:blip r:embed="rId8">
+                      <a:extLst>
+                        <a:ext uri="{28A0092B-C50C-407E-A947-70E740481C1C}">
+                          <a14:useLocalDpi xmlns:a14="http://schemas.microsoft.com/office/drawing/2010/main" val="0"/>
+                        </a:ext>
+                      </a:extLst>
+                    </a:blip>
+                    <a:stretch>
+                      <a:fillRect/>
+                    </a:stretch>
+                  </pic:blipFill>
+                  <pic:spPr>
+                    <a:xfrm>
+                      <a:off x="0" y="0"/>
+                      <a:ext cx="5989853" cy="2673036"/>
+                    </a:xfrm>
+                    <a:prstGeom prst="rect">
+                      <a:avLst/>
+                    </a:prstGeom>
+                  </pic:spPr>
+                </pic:pic>
+              </a:graphicData>
+            </a:graphic>
+            <wp14:sizeRelH relativeFrom="page">
+              <wp14:pctWidth>0</wp14:pctWidth>
+            </wp14:sizeRelH>
+            <wp14:sizeRelV relativeFrom="page">
+              <wp14:pctHeight>0</wp14:pctHeight>
+            </wp14:sizeRelV>
+          </wp:anchor>
+        </w:drawing>
+      </w:r>
+    </w:p>
+    <w:p>
+      <w:pPr>
+        <w:jc w:val="center"/>
+        <w:rPr>
+          <w:b/>
+          <w:bCs/>
+          <w:sz w:val="76"/>
+          <w:szCs w:val="76"/>
+        </w:rPr>
+      </w:pPr>
+    </w:p>
+    <w:p>
+      <w:pPr>
+        <w:jc w:val="center"/>
+        <w:rPr>
+          <w:b/>
+          <w:bCs/>
+          <w:sz w:val="76"/>
+          <w:szCs w:val="76"/>
+        </w:rPr>
+      </w:pPr>
+    </w:p>
+    <w:p>
+      <w:pPr>
+        <w:jc w:val="center"/>
+        <w:rPr>
+          <w:b/>
+          <w:bCs/>
+          <w:sz w:val="76"/>
+          <w:szCs w:val="76"/>
+        </w:rPr>
+      </w:pPr>
+    </w:p>
+    <w:p>
+      <w:pPr>
+        <w:jc w:val="center"/>
+        <w:rPr>
+          <w:b/>
+          <w:bCs/>
+          <w:sz w:val="76"/>
+          <w:szCs w:val="76"/>
+        </w:rPr>
+      </w:pPr>
     </w:p>
     <w:sectPr>
       <w:pgSz w:w="12240" w:h="15840"/>

</xml_diff>

<commit_message>
last commit luan van tot nghiep <3
</commit_message>
<xml_diff>
--- a/barcode.docx
+++ b/barcode.docx
@@ -104,6 +104,9 @@
         <w:jc w:val="center"/>
       </w:pPr>
       <w:r>
+        <w:rPr>
+          <w:noProof/>
+        </w:rPr>
         <w:drawing>
           <wp:anchor distT="0" distB="0" distL="114300" distR="114300" simplePos="0" relativeHeight="251658240" behindDoc="0" locked="0" layoutInCell="1" allowOverlap="1" wp14:anchorId="7C4AE06B" wp14:editId="76606055">
             <wp:simplePos x="0" y="0"/>
@@ -289,6 +292,9 @@
         <w:jc w:val="center"/>
       </w:pPr>
       <w:r>
+        <w:rPr>
+          <w:noProof/>
+        </w:rPr>
         <w:drawing>
           <wp:anchor distT="0" distB="0" distL="114300" distR="114300" simplePos="0" relativeHeight="251659264" behindDoc="0" locked="0" layoutInCell="1" allowOverlap="1" wp14:anchorId="0AF6E19B" wp14:editId="184FC164">
             <wp:simplePos x="0" y="0"/>
@@ -487,6 +493,7 @@
         <w:rPr>
           <w:b/>
           <w:bCs/>
+          <w:noProof/>
           <w:sz w:val="76"/>
           <w:szCs w:val="76"/>
         </w:rPr>
@@ -692,6 +699,7 @@
         <w:rPr>
           <w:b/>
           <w:bCs/>
+          <w:noProof/>
           <w:sz w:val="76"/>
           <w:szCs w:val="76"/>
         </w:rPr>
@@ -875,6 +883,7 @@
         <w:rPr>
           <w:b/>
           <w:bCs/>
+          <w:noProof/>
           <w:sz w:val="76"/>
           <w:szCs w:val="76"/>
         </w:rPr>
@@ -970,110 +979,132 @@
     </w:p>
     <w:p>
       <w:pPr>
-        <w:spacing w:after="0" w:line="240" w:lineRule="auto"/>
-        <w:jc w:val="center"/>
-        <w:rPr>
-          <w:rFonts w:ascii="Times New Roman" w:eastAsia="Times New Roman" w:hAnsi="Times New Roman" w:cs="Times New Roman"/>
-          <w:b/>
-          <w:bCs/>
-          <w:kern w:val="0"/>
-          <w:sz w:val="96"/>
-          <w:szCs w:val="96"/>
-          <w14:ligatures w14:val="none"/>
+        <w:jc w:val="center"/>
+        <w:rPr>
+          <w:b/>
+          <w:bCs/>
+          <w:sz w:val="76"/>
+          <w:szCs w:val="76"/>
         </w:rPr>
       </w:pPr>
       <w:r>
         <w:rPr>
-          <w:rFonts w:ascii="Times New Roman" w:eastAsia="Times New Roman" w:hAnsi="Times New Roman" w:cs="Times New Roman"/>
-          <w:b/>
-          <w:bCs/>
-          <w:kern w:val="0"/>
-          <w:sz w:val="96"/>
-          <w:szCs w:val="96"/>
-          <w14:ligatures w14:val="none"/>
+          <w:b/>
+          <w:bCs/>
+          <w:sz w:val="76"/>
+          <w:szCs w:val="76"/>
         </w:rPr>
         <w:lastRenderedPageBreak/>
-        <w:t>Giáo trình lập trình Java</w:t>
+        <w:t>Kĩ thuật điện</w:t>
       </w:r>
     </w:p>
     <w:p>
       <w:pPr>
         <w:jc w:val="center"/>
-      </w:pPr>
-    </w:p>
-    <w:p>
-      <w:pPr>
-        <w:jc w:val="center"/>
-      </w:pPr>
-    </w:p>
-    <w:p>
-      <w:pPr>
-        <w:jc w:val="center"/>
-      </w:pPr>
-    </w:p>
-    <w:p>
-      <w:pPr>
-        <w:jc w:val="center"/>
-      </w:pPr>
-    </w:p>
-    <w:p>
-      <w:pPr>
-        <w:jc w:val="center"/>
-      </w:pPr>
-    </w:p>
-    <w:p>
-      <w:pPr>
-        <w:jc w:val="center"/>
-      </w:pPr>
-    </w:p>
-    <w:p>
-      <w:pPr>
-        <w:jc w:val="center"/>
-      </w:pPr>
-    </w:p>
-    <w:p>
-      <w:pPr>
-        <w:jc w:val="center"/>
-      </w:pPr>
-    </w:p>
-    <w:p>
-      <w:pPr>
-        <w:jc w:val="center"/>
-      </w:pPr>
-    </w:p>
-    <w:p>
-      <w:pPr>
-        <w:jc w:val="center"/>
-      </w:pPr>
-    </w:p>
-    <w:p>
-      <w:pPr>
-        <w:jc w:val="center"/>
-      </w:pPr>
-    </w:p>
-    <w:p>
-      <w:pPr>
-        <w:jc w:val="center"/>
-      </w:pPr>
-    </w:p>
-    <w:p>
-      <w:pPr>
-        <w:jc w:val="center"/>
+        <w:rPr>
+          <w:b/>
+          <w:bCs/>
+          <w:sz w:val="76"/>
+          <w:szCs w:val="76"/>
+        </w:rPr>
+      </w:pPr>
+    </w:p>
+    <w:p>
+      <w:pPr>
+        <w:jc w:val="center"/>
+        <w:rPr>
+          <w:b/>
+          <w:bCs/>
+          <w:sz w:val="76"/>
+          <w:szCs w:val="76"/>
+        </w:rPr>
+      </w:pPr>
+    </w:p>
+    <w:p>
+      <w:pPr>
+        <w:jc w:val="center"/>
+        <w:rPr>
+          <w:b/>
+          <w:bCs/>
+          <w:sz w:val="76"/>
+          <w:szCs w:val="76"/>
+        </w:rPr>
+      </w:pPr>
+    </w:p>
+    <w:p>
+      <w:pPr>
+        <w:jc w:val="center"/>
+        <w:rPr>
+          <w:b/>
+          <w:bCs/>
+          <w:sz w:val="76"/>
+          <w:szCs w:val="76"/>
+        </w:rPr>
+      </w:pPr>
+    </w:p>
+    <w:p>
+      <w:pPr>
+        <w:jc w:val="center"/>
+        <w:rPr>
+          <w:b/>
+          <w:bCs/>
+          <w:sz w:val="76"/>
+          <w:szCs w:val="76"/>
+        </w:rPr>
+      </w:pPr>
+    </w:p>
+    <w:p>
+      <w:pPr>
+        <w:jc w:val="center"/>
+        <w:rPr>
+          <w:b/>
+          <w:bCs/>
+          <w:sz w:val="76"/>
+          <w:szCs w:val="76"/>
+        </w:rPr>
+      </w:pPr>
+    </w:p>
+    <w:p>
+      <w:pPr>
+        <w:jc w:val="center"/>
+        <w:rPr>
+          <w:b/>
+          <w:bCs/>
+          <w:sz w:val="76"/>
+          <w:szCs w:val="76"/>
+        </w:rPr>
+      </w:pPr>
+    </w:p>
+    <w:p>
+      <w:pPr>
+        <w:jc w:val="center"/>
+        <w:rPr>
+          <w:b/>
+          <w:bCs/>
+          <w:sz w:val="76"/>
+          <w:szCs w:val="76"/>
+        </w:rPr>
       </w:pPr>
       <w:r>
+        <w:rPr>
+          <w:b/>
+          <w:bCs/>
+          <w:sz w:val="76"/>
+          <w:szCs w:val="76"/>
+        </w:rPr>
         <w:drawing>
-          <wp:anchor distT="0" distB="0" distL="114300" distR="114300" simplePos="0" relativeHeight="251664384" behindDoc="0" locked="0" layoutInCell="1" allowOverlap="1" wp14:anchorId="7895E047" wp14:editId="2C9E139A">
+          <wp:anchor distT="0" distB="0" distL="114300" distR="114300" simplePos="0" relativeHeight="251663360" behindDoc="0" locked="0" layoutInCell="1" allowOverlap="1" wp14:anchorId="2EDF89F1" wp14:editId="4234ADA7">
             <wp:simplePos x="0" y="0"/>
             <wp:positionH relativeFrom="margin">
-              <wp:align>left</wp:align>
+              <wp:align>center</wp:align>
             </wp:positionH>
             <wp:positionV relativeFrom="paragraph">
-              <wp:posOffset>21037</wp:posOffset>
+              <wp:posOffset>13335</wp:posOffset>
             </wp:positionV>
-            <wp:extent cx="6112579" cy="2389521"/>
-            <wp:effectExtent l="0" t="0" r="2540" b="0"/>
+            <wp:extent cx="4562354" cy="1847850"/>
+            <wp:effectExtent l="0" t="0" r="0" b="0"/>
             <wp:wrapNone/>
-            <wp:docPr id="192728189" name="Picture 1"/>
+            <wp:docPr id="1262202906" name="Picture 1"/>
             <wp:cNvGraphicFramePr>
               <a:graphicFrameLocks xmlns:a="http://schemas.openxmlformats.org/drawingml/2006/main" noChangeAspect="1"/>
             </wp:cNvGraphicFramePr>
@@ -1081,11 +1112,11 @@
               <a:graphicData uri="http://schemas.openxmlformats.org/drawingml/2006/picture">
                 <pic:pic xmlns:pic="http://schemas.openxmlformats.org/drawingml/2006/picture">
                   <pic:nvPicPr>
-                    <pic:cNvPr id="683882124" name=""/>
+                    <pic:cNvPr id="1262202906" name=""/>
                     <pic:cNvPicPr/>
                   </pic:nvPicPr>
                   <pic:blipFill>
-                    <a:blip r:embed="rId4">
+                    <a:blip r:embed="rId9">
                       <a:extLst>
                         <a:ext uri="{28A0092B-C50C-407E-A947-70E740481C1C}">
                           <a14:useLocalDpi xmlns:a14="http://schemas.microsoft.com/office/drawing/2010/main" val="0"/>
@@ -1099,7 +1130,7 @@
                   <pic:spPr>
                     <a:xfrm>
                       <a:off x="0" y="0"/>
-                      <a:ext cx="6112579" cy="2389521"/>
+                      <a:ext cx="4562354" cy="1847850"/>
                     </a:xfrm>
                     <a:prstGeom prst="rect">
                       <a:avLst/>
@@ -1121,139 +1152,86 @@
     <w:p>
       <w:pPr>
         <w:jc w:val="center"/>
-      </w:pPr>
-    </w:p>
-    <w:p>
-      <w:pPr>
-        <w:jc w:val="center"/>
-      </w:pPr>
-    </w:p>
-    <w:p>
+        <w:rPr>
+          <w:b/>
+          <w:bCs/>
+          <w:sz w:val="76"/>
+          <w:szCs w:val="76"/>
+        </w:rPr>
+      </w:pPr>
+    </w:p>
+    <w:p>
+      <w:pPr>
+        <w:jc w:val="center"/>
+        <w:rPr>
+          <w:b/>
+          <w:bCs/>
+          <w:sz w:val="76"/>
+          <w:szCs w:val="76"/>
+        </w:rPr>
+      </w:pPr>
+    </w:p>
+    <w:p>
+      <w:pPr>
+        <w:jc w:val="center"/>
+        <w:rPr>
+          <w:b/>
+          <w:bCs/>
+          <w:sz w:val="76"/>
+          <w:szCs w:val="76"/>
+        </w:rPr>
+      </w:pPr>
       <w:r>
-        <w:br w:type="page"/>
+        <w:rPr>
+          <w:b/>
+          <w:bCs/>
+          <w:sz w:val="76"/>
+          <w:szCs w:val="76"/>
+        </w:rPr>
+        <w:lastRenderedPageBreak/>
+        <w:t>Giáo trình môi trường và con người</w:t>
       </w:r>
     </w:p>
     <w:p>
       <w:pPr>
-        <w:spacing w:after="0" w:line="240" w:lineRule="auto"/>
-        <w:jc w:val="center"/>
-        <w:rPr>
-          <w:rFonts w:ascii="Times New Roman" w:eastAsia="Times New Roman" w:hAnsi="Times New Roman" w:cs="Times New Roman"/>
-          <w:b/>
-          <w:bCs/>
-          <w:kern w:val="0"/>
-          <w:sz w:val="76"/>
-          <w:szCs w:val="76"/>
-          <w14:ligatures w14:val="none"/>
+        <w:jc w:val="center"/>
+        <w:rPr>
+          <w:b/>
+          <w:bCs/>
+          <w:sz w:val="76"/>
+          <w:szCs w:val="76"/>
+        </w:rPr>
+      </w:pPr>
+    </w:p>
+    <w:p>
+      <w:pPr>
+        <w:rPr>
+          <w:b/>
+          <w:bCs/>
+          <w:sz w:val="76"/>
+          <w:szCs w:val="76"/>
         </w:rPr>
       </w:pPr>
       <w:r>
         <w:rPr>
-          <w:rFonts w:ascii="Times New Roman" w:eastAsia="Times New Roman" w:hAnsi="Times New Roman" w:cs="Times New Roman"/>
-          <w:b/>
-          <w:bCs/>
-          <w:kern w:val="0"/>
-          <w:sz w:val="76"/>
-          <w:szCs w:val="76"/>
-          <w14:ligatures w14:val="none"/>
-        </w:rPr>
-        <w:lastRenderedPageBreak/>
-        <w:t>Phương pháp toán lí</w:t>
-      </w:r>
-    </w:p>
-    <w:p>
-      <w:pPr>
-        <w:jc w:val="center"/>
-      </w:pPr>
-    </w:p>
-    <w:p>
-      <w:pPr>
-        <w:jc w:val="center"/>
-      </w:pPr>
-    </w:p>
-    <w:p>
-      <w:pPr>
-        <w:jc w:val="center"/>
-      </w:pPr>
-    </w:p>
-    <w:p>
-      <w:pPr>
-        <w:jc w:val="center"/>
-      </w:pPr>
-    </w:p>
-    <w:p>
-      <w:pPr>
-        <w:jc w:val="center"/>
-      </w:pPr>
-    </w:p>
-    <w:p>
-      <w:pPr>
-        <w:jc w:val="center"/>
-      </w:pPr>
-    </w:p>
-    <w:p>
-      <w:pPr>
-        <w:jc w:val="center"/>
-      </w:pPr>
-    </w:p>
-    <w:p>
-      <w:pPr>
-        <w:jc w:val="center"/>
-      </w:pPr>
-    </w:p>
-    <w:p>
-      <w:pPr>
-        <w:jc w:val="center"/>
-      </w:pPr>
-    </w:p>
-    <w:p>
-      <w:pPr>
-        <w:jc w:val="center"/>
-      </w:pPr>
-    </w:p>
-    <w:p>
-      <w:pPr>
-        <w:jc w:val="center"/>
-      </w:pPr>
-    </w:p>
-    <w:p>
-      <w:pPr>
-        <w:jc w:val="center"/>
-      </w:pPr>
-    </w:p>
-    <w:p>
-      <w:pPr>
-        <w:jc w:val="center"/>
-      </w:pPr>
-    </w:p>
-    <w:p>
-      <w:pPr>
-        <w:jc w:val="center"/>
-      </w:pPr>
-    </w:p>
-    <w:p>
-      <w:pPr>
-        <w:jc w:val="center"/>
-      </w:pPr>
-    </w:p>
-    <w:p>
-      <w:pPr>
-        <w:jc w:val="center"/>
-      </w:pPr>
-      <w:r>
+          <w:b/>
+          <w:bCs/>
+          <w:sz w:val="76"/>
+          <w:szCs w:val="76"/>
+        </w:rPr>
         <w:drawing>
-          <wp:anchor distT="0" distB="0" distL="114300" distR="114300" simplePos="0" relativeHeight="251665408" behindDoc="0" locked="0" layoutInCell="1" allowOverlap="1" wp14:anchorId="6A1C12F7" wp14:editId="0BC6792F">
+          <wp:anchor distT="0" distB="0" distL="114300" distR="114300" simplePos="0" relativeHeight="251665408" behindDoc="0" locked="0" layoutInCell="1" allowOverlap="1" wp14:anchorId="2F397CA7" wp14:editId="2A74527E">
             <wp:simplePos x="0" y="0"/>
-            <wp:positionH relativeFrom="column">
-              <wp:posOffset>-176993</wp:posOffset>
+            <wp:positionH relativeFrom="margin">
+              <wp:align>center</wp:align>
             </wp:positionH>
             <wp:positionV relativeFrom="paragraph">
-              <wp:posOffset>281305</wp:posOffset>
+              <wp:posOffset>3777615</wp:posOffset>
             </wp:positionV>
-            <wp:extent cx="6182041" cy="2651805"/>
-            <wp:effectExtent l="0" t="0" r="9525" b="0"/>
+            <wp:extent cx="4584700" cy="1899026"/>
+            <wp:effectExtent l="0" t="0" r="6350" b="6350"/>
             <wp:wrapNone/>
-            <wp:docPr id="1741356103" name="Picture 1"/>
+            <wp:docPr id="440200299" name="Picture 1"/>
             <wp:cNvGraphicFramePr>
               <a:graphicFrameLocks xmlns:a="http://schemas.openxmlformats.org/drawingml/2006/main" noChangeAspect="1"/>
             </wp:cNvGraphicFramePr>
@@ -1261,11 +1239,11 @@
               <a:graphicData uri="http://schemas.openxmlformats.org/drawingml/2006/picture">
                 <pic:pic xmlns:pic="http://schemas.openxmlformats.org/drawingml/2006/picture">
                   <pic:nvPicPr>
-                    <pic:cNvPr id="1735519176" name=""/>
+                    <pic:cNvPr id="440200299" name=""/>
                     <pic:cNvPicPr/>
                   </pic:nvPicPr>
                   <pic:blipFill>
-                    <a:blip r:embed="rId5">
+                    <a:blip r:embed="rId10">
                       <a:extLst>
                         <a:ext uri="{28A0092B-C50C-407E-A947-70E740481C1C}">
                           <a14:useLocalDpi xmlns:a14="http://schemas.microsoft.com/office/drawing/2010/main" val="0"/>
@@ -1279,7 +1257,7 @@
                   <pic:spPr>
                     <a:xfrm>
                       <a:off x="0" y="0"/>
-                      <a:ext cx="6182357" cy="2651941"/>
+                      <a:ext cx="4584700" cy="1899026"/>
                     </a:xfrm>
                     <a:prstGeom prst="rect">
                       <a:avLst/>
@@ -1297,72 +1275,6 @@
           </wp:anchor>
         </w:drawing>
       </w:r>
-    </w:p>
-    <w:p>
-      <w:pPr>
-        <w:jc w:val="center"/>
-      </w:pPr>
-    </w:p>
-    <w:p>
-      <w:pPr>
-        <w:jc w:val="center"/>
-      </w:pPr>
-    </w:p>
-    <w:p>
-      <w:pPr>
-        <w:jc w:val="center"/>
-      </w:pPr>
-    </w:p>
-    <w:p>
-      <w:pPr>
-        <w:jc w:val="center"/>
-      </w:pPr>
-    </w:p>
-    <w:p>
-      <w:pPr>
-        <w:jc w:val="center"/>
-      </w:pPr>
-    </w:p>
-    <w:p>
-      <w:pPr>
-        <w:jc w:val="center"/>
-      </w:pPr>
-    </w:p>
-    <w:p>
-      <w:pPr>
-        <w:jc w:val="center"/>
-      </w:pPr>
-    </w:p>
-    <w:p>
-      <w:pPr>
-        <w:jc w:val="center"/>
-      </w:pPr>
-    </w:p>
-    <w:p>
-      <w:pPr>
-        <w:jc w:val="center"/>
-      </w:pPr>
-    </w:p>
-    <w:p>
-      <w:pPr>
-        <w:jc w:val="center"/>
-      </w:pPr>
-    </w:p>
-    <w:p>
-      <w:pPr>
-        <w:jc w:val="center"/>
-      </w:pPr>
-    </w:p>
-    <w:p>
-      <w:pPr>
-        <w:jc w:val="center"/>
-        <w:rPr>
-          <w:b/>
-          <w:bCs/>
-          <w:sz w:val="76"/>
-          <w:szCs w:val="76"/>
-        </w:rPr>
-      </w:pPr>
       <w:r>
         <w:rPr>
           <w:b/>
@@ -1370,8 +1282,28 @@
           <w:sz w:val="76"/>
           <w:szCs w:val="76"/>
         </w:rPr>
+        <w:br w:type="page"/>
+      </w:r>
+    </w:p>
+    <w:p>
+      <w:pPr>
+        <w:jc w:val="center"/>
+        <w:rPr>
+          <w:b/>
+          <w:bCs/>
+          <w:sz w:val="76"/>
+          <w:szCs w:val="76"/>
+        </w:rPr>
+      </w:pPr>
+      <w:r>
+        <w:rPr>
+          <w:b/>
+          <w:bCs/>
+          <w:sz w:val="76"/>
+          <w:szCs w:val="76"/>
+        </w:rPr>
         <w:lastRenderedPageBreak/>
-        <w:t>Đo lường nhiệt</w:t>
+        <w:t>Xác suất thống kê</w:t>
       </w:r>
     </w:p>
     <w:p>
@@ -1409,29 +1341,6 @@
     </w:p>
     <w:p>
       <w:pPr>
-        <w:jc w:val="center"/>
-        <w:rPr>
-          <w:b/>
-          <w:bCs/>
-          <w:sz w:val="76"/>
-          <w:szCs w:val="76"/>
-        </w:rPr>
-      </w:pPr>
-    </w:p>
-    <w:p>
-      <w:pPr>
-        <w:jc w:val="center"/>
-        <w:rPr>
-          <w:b/>
-          <w:bCs/>
-          <w:sz w:val="76"/>
-          <w:szCs w:val="76"/>
-        </w:rPr>
-      </w:pPr>
-    </w:p>
-    <w:p>
-      <w:pPr>
-        <w:jc w:val="center"/>
         <w:rPr>
           <w:b/>
           <w:bCs/>
@@ -1447,18 +1356,18 @@
           <w:szCs w:val="76"/>
         </w:rPr>
         <w:drawing>
-          <wp:anchor distT="0" distB="0" distL="114300" distR="114300" simplePos="0" relativeHeight="251666432" behindDoc="0" locked="0" layoutInCell="1" allowOverlap="1" wp14:anchorId="5F5004EF" wp14:editId="539E2762">
+          <wp:anchor distT="0" distB="0" distL="114300" distR="114300" simplePos="0" relativeHeight="251666432" behindDoc="0" locked="0" layoutInCell="1" allowOverlap="1" wp14:anchorId="517428A4" wp14:editId="63E56231">
             <wp:simplePos x="0" y="0"/>
-            <wp:positionH relativeFrom="column">
-              <wp:posOffset>63305</wp:posOffset>
+            <wp:positionH relativeFrom="margin">
+              <wp:align>center</wp:align>
             </wp:positionH>
             <wp:positionV relativeFrom="paragraph">
-              <wp:posOffset>619224</wp:posOffset>
+              <wp:posOffset>3260725</wp:posOffset>
             </wp:positionV>
-            <wp:extent cx="6058669" cy="2692742"/>
-            <wp:effectExtent l="0" t="0" r="0" b="0"/>
+            <wp:extent cx="4501286" cy="1803400"/>
+            <wp:effectExtent l="0" t="0" r="0" b="6350"/>
             <wp:wrapNone/>
-            <wp:docPr id="1184040055" name="Picture 1"/>
+            <wp:docPr id="1789909838" name="Picture 1"/>
             <wp:cNvGraphicFramePr>
               <a:graphicFrameLocks xmlns:a="http://schemas.openxmlformats.org/drawingml/2006/main" noChangeAspect="1"/>
             </wp:cNvGraphicFramePr>
@@ -1466,11 +1375,11 @@
               <a:graphicData uri="http://schemas.openxmlformats.org/drawingml/2006/picture">
                 <pic:pic xmlns:pic="http://schemas.openxmlformats.org/drawingml/2006/picture">
                   <pic:nvPicPr>
-                    <pic:cNvPr id="1854943693" name=""/>
+                    <pic:cNvPr id="1789909838" name=""/>
                     <pic:cNvPicPr/>
                   </pic:nvPicPr>
                   <pic:blipFill>
-                    <a:blip r:embed="rId6">
+                    <a:blip r:embed="rId11" cstate="print">
                       <a:extLst>
                         <a:ext uri="{28A0092B-C50C-407E-A947-70E740481C1C}">
                           <a14:useLocalDpi xmlns:a14="http://schemas.microsoft.com/office/drawing/2010/main" val="0"/>
@@ -1484,7 +1393,7 @@
                   <pic:spPr>
                     <a:xfrm>
                       <a:off x="0" y="0"/>
-                      <a:ext cx="6076782" cy="2700792"/>
+                      <a:ext cx="4501286" cy="1803400"/>
                     </a:xfrm>
                     <a:prstGeom prst="rect">
                       <a:avLst/>
@@ -1502,61 +1411,6 @@
           </wp:anchor>
         </w:drawing>
       </w:r>
-    </w:p>
-    <w:p>
-      <w:pPr>
-        <w:jc w:val="center"/>
-        <w:rPr>
-          <w:b/>
-          <w:bCs/>
-          <w:sz w:val="76"/>
-          <w:szCs w:val="76"/>
-        </w:rPr>
-      </w:pPr>
-    </w:p>
-    <w:p>
-      <w:pPr>
-        <w:jc w:val="center"/>
-        <w:rPr>
-          <w:b/>
-          <w:bCs/>
-          <w:sz w:val="76"/>
-          <w:szCs w:val="76"/>
-        </w:rPr>
-      </w:pPr>
-    </w:p>
-    <w:p>
-      <w:pPr>
-        <w:jc w:val="center"/>
-        <w:rPr>
-          <w:b/>
-          <w:bCs/>
-          <w:sz w:val="76"/>
-          <w:szCs w:val="76"/>
-        </w:rPr>
-      </w:pPr>
-    </w:p>
-    <w:p>
-      <w:pPr>
-        <w:jc w:val="center"/>
-        <w:rPr>
-          <w:b/>
-          <w:bCs/>
-          <w:sz w:val="76"/>
-          <w:szCs w:val="76"/>
-        </w:rPr>
-      </w:pPr>
-    </w:p>
-    <w:p>
-      <w:pPr>
-        <w:jc w:val="center"/>
-        <w:rPr>
-          <w:b/>
-          <w:bCs/>
-          <w:sz w:val="76"/>
-          <w:szCs w:val="76"/>
-        </w:rPr>
-      </w:pPr>
       <w:r>
         <w:rPr>
           <w:b/>
@@ -1564,79 +1418,83 @@
           <w:sz w:val="76"/>
           <w:szCs w:val="76"/>
         </w:rPr>
+        <w:br w:type="page"/>
+      </w:r>
+    </w:p>
+    <w:p>
+      <w:pPr>
+        <w:jc w:val="center"/>
+        <w:rPr>
+          <w:b/>
+          <w:bCs/>
+          <w:sz w:val="76"/>
+          <w:szCs w:val="76"/>
+        </w:rPr>
+      </w:pPr>
+      <w:r>
+        <w:rPr>
+          <w:b/>
+          <w:bCs/>
+          <w:sz w:val="76"/>
+          <w:szCs w:val="76"/>
+        </w:rPr>
         <w:lastRenderedPageBreak/>
-        <w:t>Nguyên lý máy</w:t>
+        <w:t>Giáo trình lịch sử toán học</w:t>
       </w:r>
     </w:p>
     <w:p>
       <w:pPr>
-        <w:jc w:val="center"/>
-        <w:rPr>
-          <w:b/>
-          <w:bCs/>
-          <w:sz w:val="76"/>
-          <w:szCs w:val="76"/>
-        </w:rPr>
-      </w:pPr>
-    </w:p>
-    <w:p>
-      <w:pPr>
-        <w:jc w:val="center"/>
-        <w:rPr>
-          <w:b/>
-          <w:bCs/>
-          <w:sz w:val="76"/>
-          <w:szCs w:val="76"/>
-        </w:rPr>
-      </w:pPr>
-    </w:p>
-    <w:p>
-      <w:pPr>
-        <w:jc w:val="center"/>
-        <w:rPr>
-          <w:b/>
-          <w:bCs/>
-          <w:sz w:val="76"/>
-          <w:szCs w:val="76"/>
-        </w:rPr>
-      </w:pPr>
-    </w:p>
-    <w:p>
-      <w:pPr>
-        <w:jc w:val="center"/>
-        <w:rPr>
-          <w:b/>
-          <w:bCs/>
-          <w:sz w:val="76"/>
-          <w:szCs w:val="76"/>
-        </w:rPr>
-      </w:pPr>
-    </w:p>
-    <w:p>
-      <w:pPr>
-        <w:jc w:val="center"/>
-        <w:rPr>
-          <w:b/>
-          <w:bCs/>
-          <w:sz w:val="76"/>
-          <w:szCs w:val="76"/>
-        </w:rPr>
-      </w:pPr>
-    </w:p>
-    <w:p>
-      <w:pPr>
-        <w:jc w:val="center"/>
-        <w:rPr>
-          <w:b/>
-          <w:bCs/>
-          <w:sz w:val="76"/>
-          <w:szCs w:val="76"/>
-        </w:rPr>
-      </w:pPr>
-    </w:p>
-    <w:p>
-      <w:pPr>
-        <w:jc w:val="center"/>
+        <w:rPr>
+          <w:b/>
+          <w:bCs/>
+          <w:sz w:val="76"/>
+          <w:szCs w:val="76"/>
+        </w:rPr>
+      </w:pPr>
+    </w:p>
+    <w:p>
+      <w:pPr>
+        <w:rPr>
+          <w:b/>
+          <w:bCs/>
+          <w:sz w:val="76"/>
+          <w:szCs w:val="76"/>
+        </w:rPr>
+      </w:pPr>
+    </w:p>
+    <w:p>
+      <w:pPr>
+        <w:rPr>
+          <w:b/>
+          <w:bCs/>
+          <w:sz w:val="76"/>
+          <w:szCs w:val="76"/>
+        </w:rPr>
+      </w:pPr>
+    </w:p>
+    <w:p>
+      <w:pPr>
+        <w:rPr>
+          <w:b/>
+          <w:bCs/>
+          <w:sz w:val="76"/>
+          <w:szCs w:val="76"/>
+        </w:rPr>
+      </w:pPr>
+    </w:p>
+    <w:p>
+      <w:pPr>
+        <w:jc w:val="center"/>
+        <w:rPr>
+          <w:b/>
+          <w:bCs/>
+          <w:sz w:val="76"/>
+          <w:szCs w:val="76"/>
+        </w:rPr>
+      </w:pPr>
+    </w:p>
+    <w:p>
+      <w:pPr>
         <w:rPr>
           <w:b/>
           <w:bCs/>
@@ -1652,18 +1510,18 @@
           <w:szCs w:val="76"/>
         </w:rPr>
         <w:drawing>
-          <wp:anchor distT="0" distB="0" distL="114300" distR="114300" simplePos="0" relativeHeight="251667456" behindDoc="0" locked="0" layoutInCell="1" allowOverlap="1" wp14:anchorId="1E9CDA78" wp14:editId="6D05E1E0">
+          <wp:anchor distT="0" distB="0" distL="114300" distR="114300" simplePos="0" relativeHeight="251667456" behindDoc="0" locked="0" layoutInCell="1" allowOverlap="1" wp14:anchorId="4C98F8E7" wp14:editId="762F96AC">
             <wp:simplePos x="0" y="0"/>
-            <wp:positionH relativeFrom="column">
-              <wp:posOffset>-293514</wp:posOffset>
+            <wp:positionH relativeFrom="margin">
+              <wp:align>center</wp:align>
             </wp:positionH>
             <wp:positionV relativeFrom="paragraph">
-              <wp:posOffset>296986</wp:posOffset>
+              <wp:posOffset>1036955</wp:posOffset>
             </wp:positionV>
-            <wp:extent cx="6292264" cy="2545812"/>
-            <wp:effectExtent l="0" t="0" r="0" b="6985"/>
+            <wp:extent cx="4394699" cy="1816100"/>
+            <wp:effectExtent l="0" t="0" r="6350" b="0"/>
             <wp:wrapNone/>
-            <wp:docPr id="561691998" name="Picture 1"/>
+            <wp:docPr id="589352086" name="Picture 1"/>
             <wp:cNvGraphicFramePr>
               <a:graphicFrameLocks xmlns:a="http://schemas.openxmlformats.org/drawingml/2006/main" noChangeAspect="1"/>
             </wp:cNvGraphicFramePr>
@@ -1671,11 +1529,11 @@
               <a:graphicData uri="http://schemas.openxmlformats.org/drawingml/2006/picture">
                 <pic:pic xmlns:pic="http://schemas.openxmlformats.org/drawingml/2006/picture">
                   <pic:nvPicPr>
-                    <pic:cNvPr id="55029702" name=""/>
+                    <pic:cNvPr id="589352086" name=""/>
                     <pic:cNvPicPr/>
                   </pic:nvPicPr>
                   <pic:blipFill>
-                    <a:blip r:embed="rId7">
+                    <a:blip r:embed="rId12">
                       <a:extLst>
                         <a:ext uri="{28A0092B-C50C-407E-A947-70E740481C1C}">
                           <a14:useLocalDpi xmlns:a14="http://schemas.microsoft.com/office/drawing/2010/main" val="0"/>
@@ -1689,7 +1547,7 @@
                   <pic:spPr>
                     <a:xfrm>
                       <a:off x="0" y="0"/>
-                      <a:ext cx="6310720" cy="2553279"/>
+                      <a:ext cx="4394699" cy="1816100"/>
                     </a:xfrm>
                     <a:prstGeom prst="rect">
                       <a:avLst/>
@@ -1707,50 +1565,6 @@
           </wp:anchor>
         </w:drawing>
       </w:r>
-    </w:p>
-    <w:p>
-      <w:pPr>
-        <w:jc w:val="center"/>
-        <w:rPr>
-          <w:b/>
-          <w:bCs/>
-          <w:sz w:val="76"/>
-          <w:szCs w:val="76"/>
-        </w:rPr>
-      </w:pPr>
-    </w:p>
-    <w:p>
-      <w:pPr>
-        <w:jc w:val="center"/>
-        <w:rPr>
-          <w:b/>
-          <w:bCs/>
-          <w:sz w:val="76"/>
-          <w:szCs w:val="76"/>
-        </w:rPr>
-      </w:pPr>
-    </w:p>
-    <w:p>
-      <w:pPr>
-        <w:jc w:val="center"/>
-        <w:rPr>
-          <w:b/>
-          <w:bCs/>
-          <w:sz w:val="76"/>
-          <w:szCs w:val="76"/>
-        </w:rPr>
-      </w:pPr>
-    </w:p>
-    <w:p>
-      <w:pPr>
-        <w:jc w:val="center"/>
-        <w:rPr>
-          <w:b/>
-          <w:bCs/>
-          <w:sz w:val="76"/>
-          <w:szCs w:val="76"/>
-        </w:rPr>
-      </w:pPr>
       <w:r>
         <w:rPr>
           <w:b/>
@@ -1758,8 +1572,28 @@
           <w:sz w:val="76"/>
           <w:szCs w:val="76"/>
         </w:rPr>
+        <w:br w:type="page"/>
+      </w:r>
+    </w:p>
+    <w:p>
+      <w:pPr>
+        <w:jc w:val="center"/>
+        <w:rPr>
+          <w:b/>
+          <w:bCs/>
+          <w:sz w:val="76"/>
+          <w:szCs w:val="76"/>
+        </w:rPr>
+      </w:pPr>
+      <w:r>
+        <w:rPr>
+          <w:b/>
+          <w:bCs/>
+          <w:sz w:val="76"/>
+          <w:szCs w:val="76"/>
+        </w:rPr>
         <w:lastRenderedPageBreak/>
-        <w:t>Hóa học hữu cơ</w:t>
+        <w:t>Nguyên lý động cơ đốt trong</w:t>
       </w:r>
     </w:p>
     <w:p>
@@ -1783,50 +1617,6 @@
           <w:szCs w:val="76"/>
         </w:rPr>
       </w:pPr>
-    </w:p>
-    <w:p>
-      <w:pPr>
-        <w:jc w:val="center"/>
-        <w:rPr>
-          <w:b/>
-          <w:bCs/>
-          <w:sz w:val="76"/>
-          <w:szCs w:val="76"/>
-        </w:rPr>
-      </w:pPr>
-    </w:p>
-    <w:p>
-      <w:pPr>
-        <w:jc w:val="center"/>
-        <w:rPr>
-          <w:b/>
-          <w:bCs/>
-          <w:sz w:val="76"/>
-          <w:szCs w:val="76"/>
-        </w:rPr>
-      </w:pPr>
-    </w:p>
-    <w:p>
-      <w:pPr>
-        <w:jc w:val="center"/>
-        <w:rPr>
-          <w:b/>
-          <w:bCs/>
-          <w:sz w:val="76"/>
-          <w:szCs w:val="76"/>
-        </w:rPr>
-      </w:pPr>
-    </w:p>
-    <w:p>
-      <w:pPr>
-        <w:jc w:val="center"/>
-        <w:rPr>
-          <w:b/>
-          <w:bCs/>
-          <w:sz w:val="76"/>
-          <w:szCs w:val="76"/>
-        </w:rPr>
-      </w:pPr>
       <w:r>
         <w:rPr>
           <w:b/>
@@ -1835,18 +1625,18 @@
           <w:szCs w:val="76"/>
         </w:rPr>
         <w:drawing>
-          <wp:anchor distT="0" distB="0" distL="114300" distR="114300" simplePos="0" relativeHeight="251668480" behindDoc="0" locked="0" layoutInCell="1" allowOverlap="1" wp14:anchorId="0133CB1A" wp14:editId="241C164E">
+          <wp:anchor distT="0" distB="0" distL="114300" distR="114300" simplePos="0" relativeHeight="251668480" behindDoc="0" locked="0" layoutInCell="1" allowOverlap="1" wp14:anchorId="090BB5C5" wp14:editId="41675E57">
             <wp:simplePos x="0" y="0"/>
             <wp:positionH relativeFrom="margin">
-              <wp:align>left</wp:align>
+              <wp:align>center</wp:align>
             </wp:positionH>
             <wp:positionV relativeFrom="paragraph">
-              <wp:posOffset>647359</wp:posOffset>
+              <wp:posOffset>4399280</wp:posOffset>
             </wp:positionV>
-            <wp:extent cx="5989853" cy="2673036"/>
-            <wp:effectExtent l="0" t="0" r="0" b="0"/>
+            <wp:extent cx="4356100" cy="1782464"/>
+            <wp:effectExtent l="0" t="0" r="6350" b="8255"/>
             <wp:wrapNone/>
-            <wp:docPr id="1559038385" name="Picture 1"/>
+            <wp:docPr id="1958488657" name="Picture 1"/>
             <wp:cNvGraphicFramePr>
               <a:graphicFrameLocks xmlns:a="http://schemas.openxmlformats.org/drawingml/2006/main" noChangeAspect="1"/>
             </wp:cNvGraphicFramePr>
@@ -1854,11 +1644,11 @@
               <a:graphicData uri="http://schemas.openxmlformats.org/drawingml/2006/picture">
                 <pic:pic xmlns:pic="http://schemas.openxmlformats.org/drawingml/2006/picture">
                   <pic:nvPicPr>
-                    <pic:cNvPr id="1139067154" name=""/>
+                    <pic:cNvPr id="1958488657" name=""/>
                     <pic:cNvPicPr/>
                   </pic:nvPicPr>
                   <pic:blipFill>
-                    <a:blip r:embed="rId8">
+                    <a:blip r:embed="rId13">
                       <a:extLst>
                         <a:ext uri="{28A0092B-C50C-407E-A947-70E740481C1C}">
                           <a14:useLocalDpi xmlns:a14="http://schemas.microsoft.com/office/drawing/2010/main" val="0"/>
@@ -1872,7 +1662,7 @@
                   <pic:spPr>
                     <a:xfrm>
                       <a:off x="0" y="0"/>
-                      <a:ext cx="5989853" cy="2673036"/>
+                      <a:ext cx="4356100" cy="1782464"/>
                     </a:xfrm>
                     <a:prstGeom prst="rect">
                       <a:avLst/>
@@ -1890,50 +1680,6 @@
           </wp:anchor>
         </w:drawing>
       </w:r>
-    </w:p>
-    <w:p>
-      <w:pPr>
-        <w:jc w:val="center"/>
-        <w:rPr>
-          <w:b/>
-          <w:bCs/>
-          <w:sz w:val="76"/>
-          <w:szCs w:val="76"/>
-        </w:rPr>
-      </w:pPr>
-    </w:p>
-    <w:p>
-      <w:pPr>
-        <w:jc w:val="center"/>
-        <w:rPr>
-          <w:b/>
-          <w:bCs/>
-          <w:sz w:val="76"/>
-          <w:szCs w:val="76"/>
-        </w:rPr>
-      </w:pPr>
-    </w:p>
-    <w:p>
-      <w:pPr>
-        <w:jc w:val="center"/>
-        <w:rPr>
-          <w:b/>
-          <w:bCs/>
-          <w:sz w:val="76"/>
-          <w:szCs w:val="76"/>
-        </w:rPr>
-      </w:pPr>
-    </w:p>
-    <w:p>
-      <w:pPr>
-        <w:jc w:val="center"/>
-        <w:rPr>
-          <w:b/>
-          <w:bCs/>
-          <w:sz w:val="76"/>
-          <w:szCs w:val="76"/>
-        </w:rPr>
-      </w:pPr>
     </w:p>
     <w:sectPr>
       <w:pgSz w:w="12240" w:h="15840"/>

</xml_diff>